<commit_message>
multiple images in one ID possible
</commit_message>
<xml_diff>
--- a/src/main/resources/REQ/req.docx
+++ b/src/main/resources/REQ/req.docx
@@ -1,13 +1,11 @@
 
 <file path=word/document.xml><?xml version="1.0" encoding="utf-8"?>
-<w:document xmlns:wpc="http://schemas.microsoft.com/office/word/2010/wordprocessingCanvas" xmlns:mc="http://schemas.openxmlformats.org/markup-compatibility/2006" xmlns:o="urn:schemas-microsoft-com:office:office" xmlns:r="http://schemas.openxmlformats.org/officeDocument/2006/relationships" xmlns:m="http://schemas.openxmlformats.org/officeDocument/2006/math" xmlns:v="urn:schemas-microsoft-com:vml" xmlns:wp14="http://schemas.microsoft.com/office/word/2010/wordprocessingDrawing" xmlns:wp="http://schemas.openxmlformats.org/drawingml/2006/wordprocessingDrawing" xmlns:w10="urn:schemas-microsoft-com:office:word" xmlns:w="http://schemas.openxmlformats.org/wordprocessingml/2006/main" xmlns:w14="http://schemas.microsoft.com/office/word/2010/wordml" xmlns:w15="http://schemas.microsoft.com/office/word/2012/wordml" xmlns:wpg="http://schemas.microsoft.com/office/word/2010/wordprocessingGroup" xmlns:wpi="http://schemas.microsoft.com/office/word/2010/wordprocessingInk" xmlns:wne="http://schemas.microsoft.com/office/word/2006/wordml" xmlns:wps="http://schemas.microsoft.com/office/word/2010/wordprocessingShape" mc:Ignorable="w14 w15 wp14">
+<w:document xmlns:wpc="http://schemas.microsoft.com/office/word/2010/wordprocessingCanvas" xmlns:mc="http://schemas.openxmlformats.org/markup-compatibility/2006" xmlns:o="urn:schemas-microsoft-com:office:office" xmlns:r="http://schemas.openxmlformats.org/officeDocument/2006/relationships" xmlns:m="http://schemas.openxmlformats.org/officeDocument/2006/math" xmlns:v="urn:schemas-microsoft-com:vml" xmlns:wp14="http://schemas.microsoft.com/office/word/2010/wordprocessingDrawing" xmlns:wp="http://schemas.openxmlformats.org/drawingml/2006/wordprocessingDrawing" xmlns:w10="urn:schemas-microsoft-com:office:word" xmlns:w="http://schemas.openxmlformats.org/wordprocessingml/2006/main" xmlns:w14="http://schemas.microsoft.com/office/word/2010/wordml" xmlns:wpg="http://schemas.microsoft.com/office/word/2010/wordprocessingGroup" xmlns:wpi="http://schemas.microsoft.com/office/word/2010/wordprocessingInk" xmlns:wne="http://schemas.microsoft.com/office/word/2006/wordml" xmlns:wps="http://schemas.microsoft.com/office/word/2010/wordprocessingShape" mc:Ignorable="w14 wp14">
   <w:body>
     <w:p>
       <w:pPr>
         <w:pStyle w:val="berschrift9"/>
       </w:pPr>
-      <w:bookmarkStart w:id="0" w:name="_GoBack"/>
-      <w:bookmarkEnd w:id="0"/>
       <w:r>
         <w:t>LIEBHERR-HAUSGERÄTE</w:t>
       </w:r>
@@ -223,7 +221,7 @@
     <w:p>
       <w:pPr>
         <w:sectPr>
-          <w:headerReference w:type="default" r:id="rId6"/>
+          <w:headerReference w:type="default" r:id="rId7"/>
           <w:pgSz w:w="11906" w:h="16838"/>
           <w:pgMar w:top="1417" w:right="1417" w:bottom="1134" w:left="1417" w:header="720" w:footer="720" w:gutter="0"/>
           <w:cols w:space="720"/>
@@ -240,14 +238,12 @@
         <w:rPr>
           <w:b/>
           <w:sz w:val="32"/>
-          <w:lang w:val="en-US"/>
         </w:rPr>
       </w:pPr>
       <w:r>
         <w:rPr>
           <w:b/>
           <w:sz w:val="32"/>
-          <w:lang w:val="en-US"/>
         </w:rPr>
         <w:lastRenderedPageBreak/>
         <w:t>Inhaltsverzeichnis</w:t>
@@ -261,7 +257,6 @@
         </w:tabs>
         <w:rPr>
           <w:noProof/>
-          <w:lang w:val="en-US"/>
         </w:rPr>
       </w:pPr>
       <w:r>
@@ -271,9 +266,6 @@
         <w:fldChar w:fldCharType="begin"/>
       </w:r>
       <w:r>
-        <w:rPr>
-          <w:lang w:val="en-US"/>
-        </w:rPr>
         <w:instrText xml:space="preserve"> TOC \o "1-3" </w:instrText>
       </w:r>
       <w:r>
@@ -285,14 +277,12 @@
       <w:r>
         <w:rPr>
           <w:noProof/>
-          <w:lang w:val="en-US"/>
         </w:rPr>
         <w:t>1 General Project Guidelines</w:t>
       </w:r>
       <w:r>
         <w:rPr>
           <w:noProof/>
-          <w:lang w:val="en-US"/>
         </w:rPr>
         <w:tab/>
       </w:r>
@@ -305,7 +295,6 @@
       <w:r>
         <w:rPr>
           <w:noProof/>
-          <w:lang w:val="en-US"/>
         </w:rPr>
         <w:instrText xml:space="preserve"> PAGEREF _Toc526414060 \h </w:instrText>
       </w:r>
@@ -323,7 +312,6 @@
       <w:r>
         <w:rPr>
           <w:noProof/>
-          <w:lang w:val="en-US"/>
         </w:rPr>
         <w:t>4</w:t>
       </w:r>
@@ -5128,14 +5116,14 @@
           <w:lang w:val="en-US"/>
         </w:rPr>
       </w:pPr>
-      <w:bookmarkStart w:id="1" w:name="_Toc526414060"/>
+      <w:bookmarkStart w:id="0" w:name="_Toc526414060"/>
       <w:r>
         <w:rPr>
           <w:lang w:val="en-US"/>
         </w:rPr>
         <w:t>1 General Project Guidelines</w:t>
       </w:r>
-      <w:bookmarkEnd w:id="1"/>
+      <w:bookmarkEnd w:id="0"/>
     </w:p>
     <w:p>
       <w:pPr>
@@ -5180,14 +5168,14 @@
           <w:lang w:val="en-US"/>
         </w:rPr>
       </w:pPr>
-      <w:bookmarkStart w:id="2" w:name="_Toc526414061"/>
+      <w:bookmarkStart w:id="1" w:name="_Toc526414061"/>
       <w:r>
         <w:rPr>
           <w:lang w:val="en-US"/>
         </w:rPr>
         <w:t>1.1 Development Scope Abstract</w:t>
       </w:r>
-      <w:bookmarkEnd w:id="2"/>
+      <w:bookmarkEnd w:id="1"/>
     </w:p>
     <w:p>
       <w:pPr>
@@ -5287,14 +5275,14 @@
           <w:lang w:val="en-US"/>
         </w:rPr>
       </w:pPr>
-      <w:bookmarkStart w:id="3" w:name="_Toc526414062"/>
+      <w:bookmarkStart w:id="2" w:name="_Toc526414062"/>
       <w:r>
         <w:rPr>
           <w:lang w:val="en-US"/>
         </w:rPr>
         <w:t>1.2 Objective</w:t>
       </w:r>
-      <w:bookmarkEnd w:id="3"/>
+      <w:bookmarkEnd w:id="2"/>
     </w:p>
     <w:p>
       <w:pPr>
@@ -5367,14 +5355,14 @@
           <w:lang w:val="en-US"/>
         </w:rPr>
       </w:pPr>
-      <w:bookmarkStart w:id="4" w:name="_Toc526414063"/>
+      <w:bookmarkStart w:id="3" w:name="_Toc526414063"/>
       <w:r>
         <w:rPr>
           <w:lang w:val="en-US"/>
         </w:rPr>
         <w:t>1.3 Block and Principle Diagram</w:t>
       </w:r>
-      <w:bookmarkEnd w:id="4"/>
+      <w:bookmarkEnd w:id="3"/>
       <w:r>
         <w:rPr>
           <w:lang w:val="en-US"/>
@@ -5433,6 +5421,31 @@
           <w:lang w:val="en-US"/>
         </w:rPr>
         <w:t>The development of the front panel  and the discussions about the concepts shall be in direct contact with LIEBHERR.</w:t>
+      </w:r>
+    </w:p>
+    <w:p>
+      <w:pPr>
+        <w:rPr>
+          <w:lang w:val="en-US"/>
+        </w:rPr>
+      </w:pPr>
+      <w:r>
+        <w:rPr>
+          <w:lang w:val="en-US"/>
+        </w:rPr>
+        <w:t>&lt;</w:t>
+      </w:r>
+      <w:r>
+        <w:rPr>
+          <w:lang w:val="en-US"/>
+        </w:rPr>
+        <w:t>image1.png</w:t>
+      </w:r>
+      <w:r>
+        <w:rPr>
+          <w:lang w:val="en-US"/>
+        </w:rPr>
+        <w:t>&gt;</w:t>
       </w:r>
     </w:p>
     <w:p>
@@ -5464,10 +5477,10 @@
             <v:path o:extrusionok="f" gradientshapeok="t" o:connecttype="rect"/>
             <o:lock v:ext="edit" aspectratio="t"/>
           </v:shapetype>
-          <v:shape id="_x0000_i1028" type="#_x0000_t75" style="width:435.75pt;height:249.2pt" o:ole="">
-            <v:imagedata r:id="rId7" o:title=""/>
+          <v:shape id="_x0000_i1028" type="#_x0000_t75" style="width:435.75pt;height:249.4pt" o:ole="">
+            <v:imagedata r:id="rId8" o:title=""/>
           </v:shape>
-          <o:OLEObject Type="Embed" ProgID="PBrush" ShapeID="_x0000_i1028" DrawAspect="Content" ObjectID="_1604136887" r:id="rId8"/>
+          <o:OLEObject Type="Embed" ProgID="PBrush" ShapeID="_x0000_i1028" DrawAspect="Content" ObjectID="_1604823911" r:id="rId9"/>
         </w:object>
       </w:r>
     </w:p>
@@ -5510,14 +5523,14 @@
           <w:lang w:val="en-US"/>
         </w:rPr>
       </w:pPr>
-      <w:bookmarkStart w:id="5" w:name="_Toc526414064"/>
+      <w:bookmarkStart w:id="4" w:name="_Toc526414064"/>
       <w:r>
         <w:rPr>
           <w:lang w:val="en-US"/>
         </w:rPr>
         <w:t>1.4 Development and Supply Scope</w:t>
       </w:r>
-      <w:bookmarkEnd w:id="5"/>
+      <w:bookmarkEnd w:id="4"/>
     </w:p>
     <w:p>
       <w:pPr>
@@ -5706,14 +5719,14 @@
           <w:lang w:val="en-US"/>
         </w:rPr>
       </w:pPr>
-      <w:bookmarkStart w:id="6" w:name="_Toc526414065"/>
+      <w:bookmarkStart w:id="5" w:name="_Toc526414065"/>
       <w:r>
         <w:rPr>
           <w:lang w:val="en-US"/>
         </w:rPr>
         <w:t>1.5 Quotation Scope</w:t>
       </w:r>
-      <w:bookmarkEnd w:id="6"/>
+      <w:bookmarkEnd w:id="5"/>
     </w:p>
     <w:p>
       <w:pPr>
@@ -5937,11 +5950,11 @@
       <w:pPr>
         <w:pStyle w:val="berschrift2"/>
       </w:pPr>
-      <w:bookmarkStart w:id="7" w:name="_Toc526414066"/>
+      <w:bookmarkStart w:id="6" w:name="_Toc526414066"/>
       <w:r>
         <w:t>1.6 Schedule and Milestones</w:t>
       </w:r>
-      <w:bookmarkEnd w:id="7"/>
+      <w:bookmarkEnd w:id="6"/>
       <w:r>
         <w:t xml:space="preserve"> </w:t>
       </w:r>
@@ -5984,14 +5997,14 @@
           <w:lang w:val="en-US"/>
         </w:rPr>
       </w:pPr>
-      <w:bookmarkStart w:id="8" w:name="_Toc526414067"/>
+      <w:bookmarkStart w:id="7" w:name="_Toc526414067"/>
       <w:r>
         <w:rPr>
           <w:lang w:val="en-US"/>
         </w:rPr>
         <w:t>1.6.1 Milestones</w:t>
       </w:r>
-      <w:bookmarkEnd w:id="8"/>
+      <w:bookmarkEnd w:id="7"/>
       <w:r>
         <w:rPr>
           <w:lang w:val="en-US"/>
@@ -6138,14 +6151,14 @@
           <w:lang w:val="en-US"/>
         </w:rPr>
       </w:pPr>
-      <w:bookmarkStart w:id="9" w:name="_Toc526414068"/>
+      <w:bookmarkStart w:id="8" w:name="_Toc526414068"/>
       <w:r>
         <w:rPr>
           <w:lang w:val="en-US"/>
         </w:rPr>
         <w:t>1.6.2 Reviews</w:t>
       </w:r>
-      <w:bookmarkEnd w:id="9"/>
+      <w:bookmarkEnd w:id="8"/>
       <w:r>
         <w:rPr>
           <w:lang w:val="en-US"/>
@@ -6204,14 +6217,14 @@
           <w:lang w:val="en-US"/>
         </w:rPr>
       </w:pPr>
-      <w:bookmarkStart w:id="10" w:name="_Toc526414069"/>
+      <w:bookmarkStart w:id="9" w:name="_Toc526414069"/>
       <w:r>
         <w:rPr>
           <w:lang w:val="en-US"/>
         </w:rPr>
         <w:t>1.7 Prototype Statuses</w:t>
       </w:r>
-      <w:bookmarkEnd w:id="10"/>
+      <w:bookmarkEnd w:id="9"/>
       <w:r>
         <w:rPr>
           <w:lang w:val="en-US"/>
@@ -6296,14 +6309,14 @@
           <w:lang w:val="en-US"/>
         </w:rPr>
       </w:pPr>
-      <w:bookmarkStart w:id="11" w:name="_Toc526414070"/>
+      <w:bookmarkStart w:id="10" w:name="_Toc526414070"/>
       <w:r>
         <w:rPr>
           <w:lang w:val="en-US"/>
         </w:rPr>
         <w:t>1.7.1 A-Samples</w:t>
       </w:r>
-      <w:bookmarkEnd w:id="11"/>
+      <w:bookmarkEnd w:id="10"/>
     </w:p>
     <w:p>
       <w:pPr>
@@ -6622,14 +6635,14 @@
           <w:lang w:val="en-US"/>
         </w:rPr>
       </w:pPr>
-      <w:bookmarkStart w:id="12" w:name="_Toc526414071"/>
+      <w:bookmarkStart w:id="11" w:name="_Toc526414071"/>
       <w:r>
         <w:rPr>
           <w:lang w:val="en-US"/>
         </w:rPr>
         <w:t>1.7.2 B1 Samples</w:t>
       </w:r>
-      <w:bookmarkEnd w:id="12"/>
+      <w:bookmarkEnd w:id="11"/>
     </w:p>
     <w:p>
       <w:pPr>
@@ -6991,14 +7004,14 @@
           <w:lang w:val="en-US"/>
         </w:rPr>
       </w:pPr>
-      <w:bookmarkStart w:id="13" w:name="_Toc526414072"/>
+      <w:bookmarkStart w:id="12" w:name="_Toc526414072"/>
       <w:r>
         <w:rPr>
           <w:lang w:val="en-US"/>
         </w:rPr>
         <w:t>1.7.3 B2 Samples</w:t>
       </w:r>
-      <w:bookmarkEnd w:id="13"/>
+      <w:bookmarkEnd w:id="12"/>
     </w:p>
     <w:p>
       <w:pPr>
@@ -7361,14 +7374,14 @@
           <w:lang w:val="en-US"/>
         </w:rPr>
       </w:pPr>
-      <w:bookmarkStart w:id="14" w:name="_Toc526414073"/>
+      <w:bookmarkStart w:id="13" w:name="_Toc526414073"/>
       <w:r>
         <w:rPr>
           <w:lang w:val="en-US"/>
         </w:rPr>
         <w:t>1.7.4 C Samples</w:t>
       </w:r>
-      <w:bookmarkEnd w:id="14"/>
+      <w:bookmarkEnd w:id="13"/>
     </w:p>
     <w:p>
       <w:pPr>
@@ -7683,14 +7696,14 @@
           <w:lang w:val="en-US"/>
         </w:rPr>
       </w:pPr>
-      <w:bookmarkStart w:id="15" w:name="_Toc526414074"/>
+      <w:bookmarkStart w:id="14" w:name="_Toc526414074"/>
       <w:r>
         <w:rPr>
           <w:lang w:val="en-US"/>
         </w:rPr>
         <w:t>1.7.5 D Samples</w:t>
       </w:r>
-      <w:bookmarkEnd w:id="15"/>
+      <w:bookmarkEnd w:id="14"/>
     </w:p>
     <w:p>
       <w:pPr>
@@ -8010,11 +8023,11 @@
       <w:pPr>
         <w:pStyle w:val="berschrift2"/>
       </w:pPr>
-      <w:bookmarkStart w:id="16" w:name="_Toc526414075"/>
+      <w:bookmarkStart w:id="15" w:name="_Toc526414075"/>
       <w:r>
         <w:t>1.8 Execution Regulations</w:t>
       </w:r>
-      <w:bookmarkEnd w:id="16"/>
+      <w:bookmarkEnd w:id="15"/>
     </w:p>
     <w:p/>
     <w:p/>
@@ -8056,14 +8069,14 @@
           <w:lang w:val="en-US"/>
         </w:rPr>
       </w:pPr>
-      <w:bookmarkStart w:id="17" w:name="_Toc526414076"/>
+      <w:bookmarkStart w:id="16" w:name="_Toc526414076"/>
       <w:r>
         <w:rPr>
           <w:lang w:val="en-US"/>
         </w:rPr>
         <w:t>1.8.1 General Development and Supply Scope</w:t>
       </w:r>
-      <w:bookmarkEnd w:id="17"/>
+      <w:bookmarkEnd w:id="16"/>
       <w:r>
         <w:rPr>
           <w:lang w:val="en-US"/>
@@ -8162,14 +8175,14 @@
           <w:lang w:val="en-US"/>
         </w:rPr>
       </w:pPr>
-      <w:bookmarkStart w:id="18" w:name="_Toc526414077"/>
+      <w:bookmarkStart w:id="17" w:name="_Toc526414077"/>
       <w:r>
         <w:rPr>
           <w:lang w:val="en-US"/>
         </w:rPr>
         <w:t>1.8.2 Labelling of Parts</w:t>
       </w:r>
-      <w:bookmarkEnd w:id="18"/>
+      <w:bookmarkEnd w:id="17"/>
     </w:p>
     <w:p>
       <w:pPr>
@@ -8394,14 +8407,14 @@
           <w:lang w:val="en-US"/>
         </w:rPr>
       </w:pPr>
-      <w:bookmarkStart w:id="19" w:name="_Toc526414078"/>
+      <w:bookmarkStart w:id="18" w:name="_Toc526414078"/>
       <w:r>
         <w:rPr>
           <w:lang w:val="en-US"/>
         </w:rPr>
         <w:t>1.8.3 Data Exchange Agreement</w:t>
       </w:r>
-      <w:bookmarkEnd w:id="19"/>
+      <w:bookmarkEnd w:id="18"/>
       <w:r>
         <w:rPr>
           <w:lang w:val="en-US"/>
@@ -8480,14 +8493,14 @@
           <w:lang w:val="en-US"/>
         </w:rPr>
       </w:pPr>
-      <w:bookmarkStart w:id="20" w:name="_Toc526414079"/>
+      <w:bookmarkStart w:id="19" w:name="_Toc526414079"/>
       <w:r>
         <w:rPr>
           <w:lang w:val="en-US"/>
         </w:rPr>
         <w:t>1.8.4 Tool for Specification</w:t>
       </w:r>
-      <w:bookmarkEnd w:id="20"/>
+      <w:bookmarkEnd w:id="19"/>
     </w:p>
     <w:p>
       <w:pPr>
@@ -8548,14 +8561,14 @@
           <w:lang w:val="en-US"/>
         </w:rPr>
       </w:pPr>
-      <w:bookmarkStart w:id="21" w:name="_Toc526414080"/>
+      <w:bookmarkStart w:id="20" w:name="_Toc526414080"/>
       <w:r>
         <w:rPr>
           <w:lang w:val="en-US"/>
         </w:rPr>
         <w:t>1.8.5 Bugtracking- / Change Management</w:t>
       </w:r>
-      <w:bookmarkEnd w:id="21"/>
+      <w:bookmarkEnd w:id="20"/>
     </w:p>
     <w:p>
       <w:pPr>
@@ -8664,14 +8677,14 @@
           <w:lang w:val="en-US"/>
         </w:rPr>
       </w:pPr>
-      <w:bookmarkStart w:id="22" w:name="_Toc526414081"/>
+      <w:bookmarkStart w:id="21" w:name="_Toc526414081"/>
       <w:r>
         <w:rPr>
           <w:lang w:val="en-US"/>
         </w:rPr>
         <w:t>1.8.6 Tools</w:t>
       </w:r>
-      <w:bookmarkEnd w:id="22"/>
+      <w:bookmarkEnd w:id="21"/>
     </w:p>
     <w:p>
       <w:pPr>
@@ -8820,14 +8833,14 @@
           <w:lang w:val="en-US"/>
         </w:rPr>
       </w:pPr>
-      <w:bookmarkStart w:id="23" w:name="_Toc526414082"/>
+      <w:bookmarkStart w:id="22" w:name="_Toc526414082"/>
       <w:r>
         <w:rPr>
           <w:lang w:val="en-US"/>
         </w:rPr>
         <w:t>1.8.7 Traceability</w:t>
       </w:r>
-      <w:bookmarkEnd w:id="23"/>
+      <w:bookmarkEnd w:id="22"/>
       <w:r>
         <w:rPr>
           <w:lang w:val="en-US"/>
@@ -8890,14 +8903,14 @@
           <w:lang w:val="en-US"/>
         </w:rPr>
       </w:pPr>
-      <w:bookmarkStart w:id="24" w:name="_Toc526414083"/>
+      <w:bookmarkStart w:id="23" w:name="_Toc526414083"/>
       <w:r>
         <w:rPr>
           <w:lang w:val="en-US"/>
         </w:rPr>
         <w:t>1.8.8 Hardware / Software development</w:t>
       </w:r>
-      <w:bookmarkEnd w:id="24"/>
+      <w:bookmarkEnd w:id="23"/>
     </w:p>
     <w:p>
       <w:pPr>
@@ -8967,14 +8980,14 @@
           <w:lang w:val="en-US"/>
         </w:rPr>
       </w:pPr>
-      <w:bookmarkStart w:id="25" w:name="_Toc526414084"/>
+      <w:bookmarkStart w:id="24" w:name="_Toc526414084"/>
       <w:r>
         <w:rPr>
           <w:lang w:val="en-US"/>
         </w:rPr>
         <w:t>1.8.9 Validation of the SW Development</w:t>
       </w:r>
-      <w:bookmarkEnd w:id="25"/>
+      <w:bookmarkEnd w:id="24"/>
       <w:r>
         <w:rPr>
           <w:lang w:val="en-US"/>
@@ -9160,14 +9173,14 @@
           <w:lang w:val="en-US"/>
         </w:rPr>
       </w:pPr>
-      <w:bookmarkStart w:id="26" w:name="_Toc526414085"/>
+      <w:bookmarkStart w:id="25" w:name="_Toc526414085"/>
       <w:r>
         <w:rPr>
           <w:lang w:val="en-US"/>
         </w:rPr>
         <w:t>1.8.10 Handling of Open Source SW</w:t>
       </w:r>
-      <w:bookmarkEnd w:id="26"/>
+      <w:bookmarkEnd w:id="25"/>
     </w:p>
     <w:p>
       <w:pPr>
@@ -9229,7 +9242,7 @@
           <w:lang w:val="en-US"/>
         </w:rPr>
       </w:pPr>
-      <w:bookmarkStart w:id="27" w:name="_Toc526414086"/>
+      <w:bookmarkStart w:id="26" w:name="_Toc526414086"/>
       <w:r>
         <w:rPr>
           <w:lang w:val="en-US"/>
@@ -9237,7 +9250,7 @@
         <w:lastRenderedPageBreak/>
         <w:t>1.8.11 CAD Requirements</w:t>
       </w:r>
-      <w:bookmarkEnd w:id="27"/>
+      <w:bookmarkEnd w:id="26"/>
       <w:r>
         <w:rPr>
           <w:lang w:val="en-US"/>
@@ -9352,14 +9365,14 @@
           <w:lang w:val="en-US"/>
         </w:rPr>
       </w:pPr>
-      <w:bookmarkStart w:id="28" w:name="_Toc526414087"/>
+      <w:bookmarkStart w:id="27" w:name="_Toc526414087"/>
       <w:r>
         <w:rPr>
           <w:lang w:val="en-US"/>
         </w:rPr>
         <w:t>1.8.12 Test Management</w:t>
       </w:r>
-      <w:bookmarkEnd w:id="28"/>
+      <w:bookmarkEnd w:id="27"/>
       <w:r>
         <w:rPr>
           <w:lang w:val="en-US"/>
@@ -9414,14 +9427,14 @@
           <w:lang w:val="en-US"/>
         </w:rPr>
       </w:pPr>
-      <w:bookmarkStart w:id="29" w:name="_Toc526414088"/>
+      <w:bookmarkStart w:id="28" w:name="_Toc526414088"/>
       <w:r>
         <w:rPr>
           <w:lang w:val="en-US"/>
         </w:rPr>
         <w:t>1.8.13 Installation</w:t>
       </w:r>
-      <w:bookmarkEnd w:id="29"/>
+      <w:bookmarkEnd w:id="28"/>
       <w:r>
         <w:rPr>
           <w:lang w:val="en-US"/>
@@ -9484,14 +9497,14 @@
           <w:lang w:val="en-US"/>
         </w:rPr>
       </w:pPr>
-      <w:bookmarkStart w:id="30" w:name="_Toc526414089"/>
+      <w:bookmarkStart w:id="29" w:name="_Toc526414089"/>
       <w:r>
         <w:rPr>
           <w:lang w:val="en-US"/>
         </w:rPr>
         <w:t>1.8.14 Assembly Concept and Requirements from Production</w:t>
       </w:r>
-      <w:bookmarkEnd w:id="30"/>
+      <w:bookmarkEnd w:id="29"/>
       <w:r>
         <w:rPr>
           <w:lang w:val="en-US"/>
@@ -9663,7 +9676,7 @@
           <w:lang w:val="en-US"/>
         </w:rPr>
       </w:pPr>
-      <w:bookmarkStart w:id="31" w:name="_Toc526414090"/>
+      <w:bookmarkStart w:id="30" w:name="_Toc526414090"/>
       <w:r>
         <w:rPr>
           <w:lang w:val="en-US"/>
@@ -9671,7 +9684,7 @@
         <w:lastRenderedPageBreak/>
         <w:t>1.8.15 Documentation</w:t>
       </w:r>
-      <w:bookmarkEnd w:id="31"/>
+      <w:bookmarkEnd w:id="30"/>
       <w:r>
         <w:rPr>
           <w:lang w:val="en-US"/>
@@ -10203,14 +10216,14 @@
           <w:lang w:val="en-US"/>
         </w:rPr>
       </w:pPr>
-      <w:bookmarkStart w:id="32" w:name="_Toc526414091"/>
+      <w:bookmarkStart w:id="31" w:name="_Toc526414091"/>
       <w:r>
         <w:rPr>
           <w:lang w:val="en-US"/>
         </w:rPr>
         <w:t>1.8.16 Component identification, packaging, delivery condition</w:t>
       </w:r>
-      <w:bookmarkEnd w:id="32"/>
+      <w:bookmarkEnd w:id="31"/>
       <w:r>
         <w:rPr>
           <w:lang w:val="en-US"/>
@@ -10344,14 +10357,14 @@
           <w:lang w:val="en-US"/>
         </w:rPr>
       </w:pPr>
-      <w:bookmarkStart w:id="33" w:name="_Toc526414092"/>
+      <w:bookmarkStart w:id="32" w:name="_Toc526414092"/>
       <w:r>
         <w:rPr>
           <w:lang w:val="en-US"/>
         </w:rPr>
         <w:t>2 Project Management and Organization</w:t>
       </w:r>
-      <w:bookmarkEnd w:id="33"/>
+      <w:bookmarkEnd w:id="32"/>
     </w:p>
     <w:p>
       <w:r>
@@ -10388,14 +10401,14 @@
           <w:lang w:val="en-US"/>
         </w:rPr>
       </w:pPr>
-      <w:bookmarkStart w:id="34" w:name="_Toc526414093"/>
+      <w:bookmarkStart w:id="33" w:name="_Toc526414093"/>
       <w:r>
         <w:rPr>
           <w:lang w:val="en-US"/>
         </w:rPr>
         <w:t>2.1 Responsibilities in the Project and Project Management Plan</w:t>
       </w:r>
-      <w:bookmarkEnd w:id="34"/>
+      <w:bookmarkEnd w:id="33"/>
       <w:r>
         <w:rPr>
           <w:lang w:val="en-US"/>
@@ -10617,14 +10630,14 @@
           <w:lang w:val="en-US"/>
         </w:rPr>
       </w:pPr>
-      <w:bookmarkStart w:id="35" w:name="_Toc526414094"/>
+      <w:bookmarkStart w:id="34" w:name="_Toc526414094"/>
       <w:r>
         <w:rPr>
           <w:lang w:val="en-US"/>
         </w:rPr>
         <w:t>2.2 Information Exchange</w:t>
       </w:r>
-      <w:bookmarkEnd w:id="35"/>
+      <w:bookmarkEnd w:id="34"/>
       <w:r>
         <w:rPr>
           <w:lang w:val="en-US"/>
@@ -10688,11 +10701,11 @@
       <w:pPr>
         <w:pStyle w:val="berschrift1"/>
       </w:pPr>
-      <w:bookmarkStart w:id="36" w:name="_Toc526414095"/>
+      <w:bookmarkStart w:id="35" w:name="_Toc526414095"/>
       <w:r>
         <w:t>3 Quality Requirements</w:t>
       </w:r>
-      <w:bookmarkEnd w:id="36"/>
+      <w:bookmarkEnd w:id="35"/>
     </w:p>
     <w:p>
       <w:r>
@@ -10730,14 +10743,14 @@
           <w:lang w:val="en-US"/>
         </w:rPr>
       </w:pPr>
-      <w:bookmarkStart w:id="37" w:name="_Toc526414096"/>
+      <w:bookmarkStart w:id="36" w:name="_Toc526414096"/>
       <w:r>
         <w:rPr>
           <w:lang w:val="en-US"/>
         </w:rPr>
         <w:t>3.1 Quality and Reliability</w:t>
       </w:r>
-      <w:bookmarkEnd w:id="37"/>
+      <w:bookmarkEnd w:id="36"/>
       <w:r>
         <w:rPr>
           <w:lang w:val="en-US"/>
@@ -10853,14 +10866,14 @@
           <w:lang w:val="en-US"/>
         </w:rPr>
       </w:pPr>
-      <w:bookmarkStart w:id="38" w:name="_Toc526414097"/>
+      <w:bookmarkStart w:id="37" w:name="_Toc526414097"/>
       <w:r>
         <w:rPr>
           <w:lang w:val="en-US"/>
         </w:rPr>
         <w:t>3.2 Risk Management</w:t>
       </w:r>
-      <w:bookmarkEnd w:id="38"/>
+      <w:bookmarkEnd w:id="37"/>
       <w:r>
         <w:rPr>
           <w:lang w:val="en-US"/>
@@ -10929,14 +10942,14 @@
           <w:lang w:val="en-US"/>
         </w:rPr>
       </w:pPr>
-      <w:bookmarkStart w:id="39" w:name="_Toc526414098"/>
+      <w:bookmarkStart w:id="38" w:name="_Toc526414098"/>
       <w:r>
         <w:rPr>
           <w:lang w:val="en-US"/>
         </w:rPr>
         <w:t>3.2.1 Component FMEA</w:t>
       </w:r>
-      <w:bookmarkEnd w:id="39"/>
+      <w:bookmarkEnd w:id="38"/>
     </w:p>
     <w:p>
       <w:pPr>
@@ -11032,14 +11045,14 @@
           <w:lang w:val="en-US"/>
         </w:rPr>
       </w:pPr>
-      <w:bookmarkStart w:id="40" w:name="_Toc526414099"/>
+      <w:bookmarkStart w:id="39" w:name="_Toc526414099"/>
       <w:r>
         <w:rPr>
           <w:lang w:val="en-US"/>
         </w:rPr>
         <w:t>3.2.2 Design FMEA</w:t>
       </w:r>
-      <w:bookmarkEnd w:id="40"/>
+      <w:bookmarkEnd w:id="39"/>
     </w:p>
     <w:p>
       <w:pPr>
@@ -11124,11 +11137,11 @@
       <w:pPr>
         <w:pStyle w:val="berschrift3"/>
       </w:pPr>
-      <w:bookmarkStart w:id="41" w:name="_Toc526414100"/>
+      <w:bookmarkStart w:id="40" w:name="_Toc526414100"/>
       <w:r>
         <w:t>3.2.3 Process FMEA</w:t>
       </w:r>
-      <w:bookmarkEnd w:id="41"/>
+      <w:bookmarkEnd w:id="40"/>
     </w:p>
     <w:p>
       <w:r>
@@ -11165,14 +11178,14 @@
           <w:lang w:val="en-US"/>
         </w:rPr>
       </w:pPr>
-      <w:bookmarkStart w:id="42" w:name="_Toc526414101"/>
+      <w:bookmarkStart w:id="41" w:name="_Toc526414101"/>
       <w:r>
         <w:rPr>
           <w:lang w:val="en-US"/>
         </w:rPr>
         <w:t>3.2.4 Second Source Components</w:t>
       </w:r>
-      <w:bookmarkEnd w:id="42"/>
+      <w:bookmarkEnd w:id="41"/>
     </w:p>
     <w:p>
       <w:pPr>
@@ -11243,11 +11256,11 @@
       <w:pPr>
         <w:pStyle w:val="berschrift1"/>
       </w:pPr>
-      <w:bookmarkStart w:id="43" w:name="_Toc526414102"/>
+      <w:bookmarkStart w:id="42" w:name="_Toc526414102"/>
       <w:r>
         <w:t>4 System Architecture</w:t>
       </w:r>
-      <w:bookmarkEnd w:id="43"/>
+      <w:bookmarkEnd w:id="42"/>
       <w:r>
         <w:t xml:space="preserve"> </w:t>
       </w:r>
@@ -11275,12 +11288,12 @@
       <w:pPr>
         <w:pStyle w:val="berschrift2"/>
       </w:pPr>
-      <w:bookmarkStart w:id="44" w:name="_Toc526414103"/>
+      <w:bookmarkStart w:id="43" w:name="_Toc526414103"/>
       <w:r>
         <w:lastRenderedPageBreak/>
         <w:t>4.1 Functional System Environment</w:t>
       </w:r>
-      <w:bookmarkEnd w:id="44"/>
+      <w:bookmarkEnd w:id="43"/>
       <w:r>
         <w:t xml:space="preserve"> </w:t>
       </w:r>
@@ -11288,10 +11301,10 @@
     <w:p>
       <w:r>
         <w:object w:dxaOrig="12990" w:dyaOrig="11107">
-          <v:shape id="_x0000_i1073" type="#_x0000_t75" style="width:461pt;height:393.2pt" o:ole="">
-            <v:imagedata r:id="rId9" o:title=""/>
+          <v:shape id="_x0000_i1073" type="#_x0000_t75" style="width:461.25pt;height:393.4pt" o:ole="">
+            <v:imagedata r:id="rId10" o:title=""/>
           </v:shape>
-          <o:OLEObject Type="Embed" ProgID="Visio.Drawing.11" ShapeID="_x0000_i1073" DrawAspect="Content" ObjectID="_1604136888" r:id="rId10"/>
+          <o:OLEObject Type="Embed" ProgID="Visio.Drawing.11" ShapeID="_x0000_i1073" DrawAspect="Content" ObjectID="_1604823912" r:id="rId11"/>
         </w:object>
       </w:r>
     </w:p>
@@ -11390,12 +11403,12 @@
       <w:pPr>
         <w:pStyle w:val="berschrift2"/>
       </w:pPr>
-      <w:bookmarkStart w:id="45" w:name="_Toc526414104"/>
+      <w:bookmarkStart w:id="44" w:name="_Toc526414104"/>
       <w:r>
         <w:lastRenderedPageBreak/>
         <w:t>4.2 Physical System Environment</w:t>
       </w:r>
-      <w:bookmarkEnd w:id="45"/>
+      <w:bookmarkEnd w:id="44"/>
       <w:r>
         <w:t xml:space="preserve"> </w:t>
       </w:r>
@@ -11403,10 +11416,10 @@
     <w:p>
       <w:r>
         <w:object w:dxaOrig="4582" w:dyaOrig="5360">
-          <v:shape id="_x0000_i1075" type="#_x0000_t75" style="width:221.15pt;height:258.55pt" o:ole="">
-            <v:imagedata r:id="rId11" o:title=""/>
+          <v:shape id="_x0000_i1075" type="#_x0000_t75" style="width:221.25pt;height:258.75pt" o:ole="">
+            <v:imagedata r:id="rId12" o:title=""/>
           </v:shape>
-          <o:OLEObject Type="Embed" ProgID="Visio.Drawing.11" ShapeID="_x0000_i1075" DrawAspect="Content" ObjectID="_1604136889" r:id="rId12"/>
+          <o:OLEObject Type="Embed" ProgID="Visio.Drawing.11" ShapeID="_x0000_i1075" DrawAspect="Content" ObjectID="_1604823913" r:id="rId13"/>
         </w:object>
       </w:r>
     </w:p>
@@ -11544,14 +11557,14 @@
           <w:lang w:val="en-US"/>
         </w:rPr>
       </w:pPr>
-      <w:bookmarkStart w:id="46" w:name="_Toc526414105"/>
+      <w:bookmarkStart w:id="45" w:name="_Toc526414105"/>
       <w:r>
         <w:rPr>
           <w:lang w:val="en-US"/>
         </w:rPr>
         <w:t>4.2.1 Geometry and Tolerances</w:t>
       </w:r>
-      <w:bookmarkEnd w:id="46"/>
+      <w:bookmarkEnd w:id="45"/>
     </w:p>
     <w:p>
       <w:pPr>
@@ -11647,14 +11660,14 @@
           <w:lang w:val="en-US"/>
         </w:rPr>
       </w:pPr>
-      <w:bookmarkStart w:id="47" w:name="_Toc526414106"/>
+      <w:bookmarkStart w:id="46" w:name="_Toc526414106"/>
       <w:r>
         <w:rPr>
           <w:lang w:val="en-US"/>
         </w:rPr>
         <w:t>4.2.2 Earthing conditions</w:t>
       </w:r>
-      <w:bookmarkEnd w:id="47"/>
+      <w:bookmarkEnd w:id="46"/>
     </w:p>
     <w:p>
       <w:pPr>
@@ -11739,11 +11752,11 @@
       <w:pPr>
         <w:pStyle w:val="berschrift1"/>
       </w:pPr>
-      <w:bookmarkStart w:id="48" w:name="_Toc526414107"/>
+      <w:bookmarkStart w:id="47" w:name="_Toc526414107"/>
       <w:r>
         <w:t>5 Technical Requirements</w:t>
       </w:r>
-      <w:bookmarkEnd w:id="48"/>
+      <w:bookmarkEnd w:id="47"/>
       <w:r>
         <w:t xml:space="preserve"> </w:t>
       </w:r>
@@ -11771,11 +11784,11 @@
       <w:pPr>
         <w:pStyle w:val="berschrift2"/>
       </w:pPr>
-      <w:bookmarkStart w:id="49" w:name="_Toc526414108"/>
+      <w:bookmarkStart w:id="48" w:name="_Toc526414108"/>
       <w:r>
         <w:t>5.1 General Technical Requirements</w:t>
       </w:r>
-      <w:bookmarkEnd w:id="49"/>
+      <w:bookmarkEnd w:id="48"/>
       <w:r>
         <w:t xml:space="preserve"> </w:t>
       </w:r>
@@ -11815,14 +11828,14 @@
           <w:lang w:val="en-US"/>
         </w:rPr>
       </w:pPr>
-      <w:bookmarkStart w:id="50" w:name="_Toc526414109"/>
+      <w:bookmarkStart w:id="49" w:name="_Toc526414109"/>
       <w:r>
         <w:rPr>
           <w:lang w:val="en-US"/>
         </w:rPr>
         <w:t>5.1.1 Naming and Part lD No.</w:t>
       </w:r>
-      <w:bookmarkEnd w:id="50"/>
+      <w:bookmarkEnd w:id="49"/>
       <w:r>
         <w:rPr>
           <w:lang w:val="en-US"/>
@@ -12256,14 +12269,14 @@
           <w:lang w:val="en-US"/>
         </w:rPr>
       </w:pPr>
-      <w:bookmarkStart w:id="51" w:name="_Toc526414110"/>
+      <w:bookmarkStart w:id="50" w:name="_Toc526414110"/>
       <w:r>
         <w:rPr>
           <w:lang w:val="en-US"/>
         </w:rPr>
         <w:t>5.1.2 Climatic Requirements</w:t>
       </w:r>
-      <w:bookmarkEnd w:id="51"/>
+      <w:bookmarkEnd w:id="50"/>
       <w:r>
         <w:rPr>
           <w:lang w:val="en-US"/>
@@ -12561,14 +12574,14 @@
           <w:lang w:val="en-US"/>
         </w:rPr>
       </w:pPr>
-      <w:bookmarkStart w:id="52" w:name="_Toc526414111"/>
+      <w:bookmarkStart w:id="51" w:name="_Toc526414111"/>
       <w:r>
         <w:rPr>
           <w:lang w:val="en-US"/>
         </w:rPr>
         <w:t>5.1.3 Service Life</w:t>
       </w:r>
-      <w:bookmarkEnd w:id="52"/>
+      <w:bookmarkEnd w:id="51"/>
     </w:p>
     <w:p>
       <w:pPr>
@@ -12710,14 +12723,14 @@
           <w:lang w:val="en-US"/>
         </w:rPr>
       </w:pPr>
-      <w:bookmarkStart w:id="53" w:name="_Toc526414112"/>
+      <w:bookmarkStart w:id="52" w:name="_Toc526414112"/>
       <w:r>
         <w:rPr>
           <w:lang w:val="en-US"/>
         </w:rPr>
         <w:t>5.1.4 Conformity Requirements</w:t>
       </w:r>
-      <w:bookmarkEnd w:id="53"/>
+      <w:bookmarkEnd w:id="52"/>
       <w:r>
         <w:rPr>
           <w:lang w:val="en-US"/>
@@ -12859,14 +12872,14 @@
           <w:lang w:val="en-US"/>
         </w:rPr>
       </w:pPr>
-      <w:bookmarkStart w:id="54" w:name="_Toc526414113"/>
+      <w:bookmarkStart w:id="53" w:name="_Toc526414113"/>
       <w:r>
         <w:rPr>
           <w:lang w:val="en-US"/>
         </w:rPr>
         <w:t>5.1.5 Electronic assembly unit</w:t>
       </w:r>
-      <w:bookmarkEnd w:id="54"/>
+      <w:bookmarkEnd w:id="53"/>
     </w:p>
     <w:p>
       <w:pPr>
@@ -12922,14 +12935,14 @@
           <w:lang w:val="en-US"/>
         </w:rPr>
       </w:pPr>
-      <w:bookmarkStart w:id="55" w:name="_Toc526414114"/>
+      <w:bookmarkStart w:id="54" w:name="_Toc526414114"/>
       <w:r>
         <w:rPr>
           <w:lang w:val="en-US"/>
         </w:rPr>
         <w:t>5.1.6 PCB specifications</w:t>
       </w:r>
-      <w:bookmarkEnd w:id="55"/>
+      <w:bookmarkEnd w:id="54"/>
       <w:r>
         <w:rPr>
           <w:lang w:val="en-US"/>
@@ -13185,14 +13198,14 @@
           <w:lang w:val="en-US"/>
         </w:rPr>
       </w:pPr>
-      <w:bookmarkStart w:id="56" w:name="_Toc526414115"/>
+      <w:bookmarkStart w:id="55" w:name="_Toc526414115"/>
       <w:r>
         <w:rPr>
           <w:lang w:val="en-US"/>
         </w:rPr>
         <w:t>5.1.7 Additional PCB requirements for edge connector systems</w:t>
       </w:r>
-      <w:bookmarkEnd w:id="56"/>
+      <w:bookmarkEnd w:id="55"/>
       <w:r>
         <w:rPr>
           <w:lang w:val="en-US"/>
@@ -13321,14 +13334,14 @@
           <w:lang w:val="en-US"/>
         </w:rPr>
       </w:pPr>
-      <w:bookmarkStart w:id="57" w:name="_Toc526414116"/>
+      <w:bookmarkStart w:id="56" w:name="_Toc526414116"/>
       <w:r>
         <w:rPr>
           <w:lang w:val="en-US"/>
         </w:rPr>
         <w:t>5.1.8 General standard requirements for UL certification</w:t>
       </w:r>
-      <w:bookmarkEnd w:id="57"/>
+      <w:bookmarkEnd w:id="56"/>
       <w:r>
         <w:rPr>
           <w:lang w:val="en-US"/>
@@ -13399,14 +13412,14 @@
           <w:lang w:val="en-US"/>
         </w:rPr>
       </w:pPr>
-      <w:bookmarkStart w:id="58" w:name="_Toc526414117"/>
+      <w:bookmarkStart w:id="57" w:name="_Toc526414117"/>
       <w:r>
         <w:rPr>
           <w:lang w:val="en-US"/>
         </w:rPr>
         <w:t>5.1.9 General standard requirements for certification</w:t>
       </w:r>
-      <w:bookmarkEnd w:id="58"/>
+      <w:bookmarkEnd w:id="57"/>
     </w:p>
     <w:p>
       <w:pPr>
@@ -14130,14 +14143,14 @@
           <w:lang w:val="en-US"/>
         </w:rPr>
       </w:pPr>
-      <w:bookmarkStart w:id="59" w:name="_Toc526414118"/>
+      <w:bookmarkStart w:id="58" w:name="_Toc526414118"/>
       <w:r>
         <w:rPr>
           <w:lang w:val="en-US"/>
         </w:rPr>
         <w:t>5.1.10 Electromagnetic Compatibility</w:t>
       </w:r>
-      <w:bookmarkEnd w:id="59"/>
+      <w:bookmarkEnd w:id="58"/>
       <w:r>
         <w:rPr>
           <w:lang w:val="en-US"/>
@@ -14294,14 +14307,14 @@
           <w:lang w:val="en-US"/>
         </w:rPr>
       </w:pPr>
-      <w:bookmarkStart w:id="60" w:name="_Toc526414119"/>
+      <w:bookmarkStart w:id="59" w:name="_Toc526414119"/>
       <w:r>
         <w:rPr>
           <w:lang w:val="en-US"/>
         </w:rPr>
         <w:t>5.1.11 Electrostatic Discharge</w:t>
       </w:r>
-      <w:bookmarkEnd w:id="60"/>
+      <w:bookmarkEnd w:id="59"/>
       <w:r>
         <w:rPr>
           <w:lang w:val="en-US"/>
@@ -14812,11 +14825,11 @@
       <w:pPr>
         <w:pStyle w:val="berschrift2"/>
       </w:pPr>
-      <w:bookmarkStart w:id="61" w:name="_Toc526414120"/>
+      <w:bookmarkStart w:id="60" w:name="_Toc526414120"/>
       <w:r>
         <w:t>5.2 Front Panel</w:t>
       </w:r>
-      <w:bookmarkEnd w:id="61"/>
+      <w:bookmarkEnd w:id="60"/>
     </w:p>
     <w:p>
       <w:r>
@@ -14856,14 +14869,14 @@
           <w:lang w:val="en-US"/>
         </w:rPr>
       </w:pPr>
-      <w:bookmarkStart w:id="62" w:name="_Toc526414121"/>
+      <w:bookmarkStart w:id="61" w:name="_Toc526414121"/>
       <w:r>
         <w:rPr>
           <w:lang w:val="en-US"/>
         </w:rPr>
         <w:t>5.2.1 Front Panel - Definition</w:t>
       </w:r>
-      <w:bookmarkEnd w:id="62"/>
+      <w:bookmarkEnd w:id="61"/>
     </w:p>
     <w:p>
       <w:pPr>
@@ -15024,10 +15037,10 @@
     <w:p>
       <w:r>
         <w:object w:dxaOrig="8805" w:dyaOrig="2250">
-          <v:shape id="_x0000_i1096" type="#_x0000_t75" style="width:440.4pt;height:112.7pt" o:ole="">
-            <v:imagedata r:id="rId13" o:title=""/>
+          <v:shape id="_x0000_i1096" type="#_x0000_t75" style="width:440.25pt;height:112.9pt" o:ole="">
+            <v:imagedata r:id="rId14" o:title=""/>
           </v:shape>
-          <o:OLEObject Type="Embed" ProgID="PBrush" ShapeID="_x0000_i1096" DrawAspect="Content" ObjectID="_1604136890" r:id="rId14"/>
+          <o:OLEObject Type="Embed" ProgID="PBrush" ShapeID="_x0000_i1096" DrawAspect="Content" ObjectID="_1604823914" r:id="rId15"/>
         </w:object>
       </w:r>
     </w:p>
@@ -15185,9 +15198,9 @@
       <w:r>
         <w:object w:dxaOrig="8715" w:dyaOrig="3030">
           <v:shape id="_x0000_i1098" type="#_x0000_t75" style="width:435.75pt;height:151.5pt" o:ole="">
-            <v:imagedata r:id="rId15" o:title=""/>
+            <v:imagedata r:id="rId16" o:title=""/>
           </v:shape>
-          <o:OLEObject Type="Embed" ProgID="PBrush" ShapeID="_x0000_i1098" DrawAspect="Content" ObjectID="_1604136891" r:id="rId16"/>
+          <o:OLEObject Type="Embed" ProgID="PBrush" ShapeID="_x0000_i1098" DrawAspect="Content" ObjectID="_1604823915" r:id="rId17"/>
         </w:object>
       </w:r>
     </w:p>
@@ -15380,10 +15393,10 @@
     <w:p>
       <w:r>
         <w:object w:dxaOrig="3030" w:dyaOrig="3015">
-          <v:shape id="_x0000_i1100" type="#_x0000_t75" style="width:151.5pt;height:151pt" o:ole="">
-            <v:imagedata r:id="rId17" o:title=""/>
+          <v:shape id="_x0000_i1100" type="#_x0000_t75" style="width:151.5pt;height:151.15pt" o:ole="">
+            <v:imagedata r:id="rId18" o:title=""/>
           </v:shape>
-          <o:OLEObject Type="Embed" ProgID="PBrush" ShapeID="_x0000_i1100" DrawAspect="Content" ObjectID="_1604136892" r:id="rId18"/>
+          <o:OLEObject Type="Embed" ProgID="PBrush" ShapeID="_x0000_i1100" DrawAspect="Content" ObjectID="_1604823916" r:id="rId19"/>
         </w:object>
       </w:r>
     </w:p>
@@ -15605,10 +15618,10 @@
     <w:p>
       <w:r>
         <w:object w:dxaOrig="2955" w:dyaOrig="2925">
-          <v:shape id="_x0000_i1102" type="#_x0000_t75" style="width:147.75pt;height:146.35pt" o:ole="">
-            <v:imagedata r:id="rId19" o:title=""/>
+          <v:shape id="_x0000_i1102" type="#_x0000_t75" style="width:147.75pt;height:146.25pt" o:ole="">
+            <v:imagedata r:id="rId20" o:title=""/>
           </v:shape>
-          <o:OLEObject Type="Embed" ProgID="PBrush" ShapeID="_x0000_i1102" DrawAspect="Content" ObjectID="_1604136893" r:id="rId20"/>
+          <o:OLEObject Type="Embed" ProgID="PBrush" ShapeID="_x0000_i1102" DrawAspect="Content" ObjectID="_1604823917" r:id="rId21"/>
         </w:object>
       </w:r>
     </w:p>
@@ -15759,14 +15772,14 @@
           <w:lang w:val="en-US"/>
         </w:rPr>
       </w:pPr>
-      <w:bookmarkStart w:id="63" w:name="_Toc526414122"/>
+      <w:bookmarkStart w:id="62" w:name="_Toc526414122"/>
       <w:r>
         <w:rPr>
           <w:lang w:val="en-US"/>
         </w:rPr>
         <w:t>5.2.2 Mechanical Requirements</w:t>
       </w:r>
-      <w:bookmarkEnd w:id="63"/>
+      <w:bookmarkEnd w:id="62"/>
       <w:r>
         <w:rPr>
           <w:lang w:val="en-US"/>
@@ -15892,7 +15905,7 @@
           <w:lang w:val="en-US"/>
         </w:rPr>
       </w:pPr>
-      <w:bookmarkStart w:id="64" w:name="_Toc526414123"/>
+      <w:bookmarkStart w:id="63" w:name="_Toc526414123"/>
       <w:r>
         <w:rPr>
           <w:lang w:val="en-US"/>
@@ -15900,7 +15913,7 @@
         <w:lastRenderedPageBreak/>
         <w:t>5.2.3 Surface Area</w:t>
       </w:r>
-      <w:bookmarkEnd w:id="64"/>
+      <w:bookmarkEnd w:id="63"/>
     </w:p>
     <w:p>
       <w:pPr>
@@ -16011,10 +16024,10 @@
     <w:p>
       <w:r>
         <w:object w:dxaOrig="8775" w:dyaOrig="2910">
-          <v:shape id="_x0000_i1106" type="#_x0000_t75" style="width:438.55pt;height:145.4pt" o:ole="">
-            <v:imagedata r:id="rId21" o:title=""/>
+          <v:shape id="_x0000_i1106" type="#_x0000_t75" style="width:438.75pt;height:145.5pt" o:ole="">
+            <v:imagedata r:id="rId22" o:title=""/>
           </v:shape>
-          <o:OLEObject Type="Embed" ProgID="PBrush" ShapeID="_x0000_i1106" DrawAspect="Content" ObjectID="_1604136894" r:id="rId22"/>
+          <o:OLEObject Type="Embed" ProgID="PBrush" ShapeID="_x0000_i1106" DrawAspect="Content" ObjectID="_1604823918" r:id="rId23"/>
         </w:object>
       </w:r>
     </w:p>
@@ -16082,14 +16095,14 @@
           <w:lang w:val="en-US"/>
         </w:rPr>
       </w:pPr>
-      <w:bookmarkStart w:id="65" w:name="_Toc526414124"/>
+      <w:bookmarkStart w:id="64" w:name="_Toc526414124"/>
       <w:r>
         <w:rPr>
           <w:lang w:val="en-US"/>
         </w:rPr>
         <w:t>5.2.4 Cover</w:t>
       </w:r>
-      <w:bookmarkEnd w:id="65"/>
+      <w:bookmarkEnd w:id="64"/>
     </w:p>
     <w:p>
       <w:pPr>
@@ -16216,14 +16229,14 @@
           <w:lang w:val="en-US"/>
         </w:rPr>
       </w:pPr>
-      <w:bookmarkStart w:id="66" w:name="_Toc526414125"/>
+      <w:bookmarkStart w:id="65" w:name="_Toc526414125"/>
       <w:r>
         <w:rPr>
           <w:lang w:val="en-US"/>
         </w:rPr>
         <w:t>5.2.5 Manufacturing process and raw material</w:t>
       </w:r>
-      <w:bookmarkEnd w:id="66"/>
+      <w:bookmarkEnd w:id="65"/>
     </w:p>
     <w:p>
       <w:pPr>
@@ -16315,14 +16328,14 @@
           <w:lang w:val="en-US"/>
         </w:rPr>
       </w:pPr>
-      <w:bookmarkStart w:id="67" w:name="_Toc526414126"/>
+      <w:bookmarkStart w:id="66" w:name="_Toc526414126"/>
       <w:r>
         <w:rPr>
           <w:lang w:val="en-US"/>
         </w:rPr>
         <w:t>5.2.6 Food conformity</w:t>
       </w:r>
-      <w:bookmarkEnd w:id="67"/>
+      <w:bookmarkEnd w:id="66"/>
     </w:p>
     <w:p>
       <w:pPr>
@@ -16395,14 +16408,14 @@
           <w:lang w:val="en-US"/>
         </w:rPr>
       </w:pPr>
-      <w:bookmarkStart w:id="68" w:name="_Toc526414127"/>
+      <w:bookmarkStart w:id="67" w:name="_Toc526414127"/>
       <w:r>
         <w:rPr>
           <w:lang w:val="en-US"/>
         </w:rPr>
         <w:t>5.2.7 Color</w:t>
       </w:r>
-      <w:bookmarkEnd w:id="68"/>
+      <w:bookmarkEnd w:id="67"/>
     </w:p>
     <w:p>
       <w:pPr>
@@ -16820,14 +16833,14 @@
           <w:lang w:val="en-US"/>
         </w:rPr>
       </w:pPr>
-      <w:bookmarkStart w:id="69" w:name="_Toc526414128"/>
+      <w:bookmarkStart w:id="68" w:name="_Toc526414128"/>
       <w:r>
         <w:rPr>
           <w:lang w:val="en-US"/>
         </w:rPr>
         <w:t>5.2.8 Scratch and scrub resistance</w:t>
       </w:r>
-      <w:bookmarkEnd w:id="69"/>
+      <w:bookmarkEnd w:id="68"/>
       <w:r>
         <w:rPr>
           <w:lang w:val="en-US"/>
@@ -16923,14 +16936,14 @@
           <w:lang w:val="en-US"/>
         </w:rPr>
       </w:pPr>
-      <w:bookmarkStart w:id="70" w:name="_Toc526414129"/>
+      <w:bookmarkStart w:id="69" w:name="_Toc526414129"/>
       <w:r>
         <w:rPr>
           <w:lang w:val="en-US"/>
         </w:rPr>
         <w:t>5.2.9 Light Fastness</w:t>
       </w:r>
-      <w:bookmarkEnd w:id="70"/>
+      <w:bookmarkEnd w:id="69"/>
     </w:p>
     <w:p>
       <w:pPr>
@@ -16996,14 +17009,14 @@
           <w:lang w:val="en-US"/>
         </w:rPr>
       </w:pPr>
-      <w:bookmarkStart w:id="71" w:name="_Toc526414130"/>
+      <w:bookmarkStart w:id="70" w:name="_Toc526414130"/>
       <w:r>
         <w:rPr>
           <w:lang w:val="en-US"/>
         </w:rPr>
         <w:t>5.2.10 Adhesion properties and chemical resistance of printing on fascias and components</w:t>
       </w:r>
-      <w:bookmarkEnd w:id="71"/>
+      <w:bookmarkEnd w:id="70"/>
     </w:p>
     <w:p>
       <w:pPr>
@@ -17075,14 +17088,14 @@
           <w:lang w:val="en-US"/>
         </w:rPr>
       </w:pPr>
-      <w:bookmarkStart w:id="72" w:name="_Toc526414131"/>
+      <w:bookmarkStart w:id="71" w:name="_Toc526414131"/>
       <w:r>
         <w:rPr>
           <w:lang w:val="en-US"/>
         </w:rPr>
         <w:t>5.3 User Interface Control Unit</w:t>
       </w:r>
-      <w:bookmarkEnd w:id="72"/>
+      <w:bookmarkEnd w:id="71"/>
     </w:p>
     <w:p>
       <w:r>
@@ -17119,33 +17132,73 @@
           <w:lang w:val="en-US"/>
         </w:rPr>
       </w:pPr>
-      <w:bookmarkStart w:id="73" w:name="_Toc526414132"/>
+      <w:bookmarkStart w:id="72" w:name="_Toc526414132"/>
       <w:r>
         <w:rPr>
           <w:lang w:val="en-US"/>
         </w:rPr>
         <w:t>5.3.1 User Interface Control Unit - Principle Diagram</w:t>
       </w:r>
+      <w:bookmarkEnd w:id="72"/>
+    </w:p>
+    <w:p>
+      <w:pPr>
+        <w:rPr>
+          <w:lang w:val="en-US"/>
+        </w:rPr>
+      </w:pPr>
+      <w:r>
+        <w:rPr>
+          <w:lang w:val="en-US"/>
+        </w:rPr>
+        <w:t>&lt;</w:t>
+      </w:r>
+      <w:r>
+        <w:rPr>
+          <w:lang w:val="en-US"/>
+        </w:rPr>
+        <w:t>image9.png</w:t>
+      </w:r>
+      <w:r>
+        <w:rPr>
+          <w:lang w:val="en-US"/>
+        </w:rPr>
+        <w:t>&gt;</w:t>
+      </w:r>
+    </w:p>
+    <w:p>
+      <w:r>
+        <w:object w:dxaOrig="8775" w:dyaOrig="1485">
+          <v:shape id="_x0000_i1116" type="#_x0000_t75" style="width:438.75pt;height:74.25pt" o:ole="">
+            <v:imagedata r:id="rId24" o:title=""/>
+          </v:shape>
+          <o:OLEObject Type="Embed" ProgID="PBrush" ShapeID="_x0000_i1116" DrawAspect="Content" ObjectID="_1604823919" r:id="rId25"/>
+        </w:object>
+      </w:r>
+    </w:p>
+    <w:p>
+      <w:r>
+        <w:t>&lt;i</w:t>
+      </w:r>
+      <w:bookmarkStart w:id="73" w:name="_GoBack"/>
       <w:bookmarkEnd w:id="73"/>
-    </w:p>
-    <w:p>
-      <w:r>
-        <w:object w:dxaOrig="8775" w:dyaOrig="1485">
-          <v:shape id="_x0000_i1116" type="#_x0000_t75" style="width:438.55pt;height:74.35pt" o:ole="">
-            <v:imagedata r:id="rId23" o:title=""/>
+      <w:r>
+        <w:t>mage10</w:t>
+      </w:r>
+      <w:r>
+        <w:t>.png</w:t>
+      </w:r>
+      <w:r>
+        <w:t>&gt;</w:t>
+      </w:r>
+    </w:p>
+    <w:p>
+      <w:r>
+        <w:object w:dxaOrig="8685" w:dyaOrig="1500">
+          <v:shape id="_x0000_i1117" type="#_x0000_t75" style="width:434.65pt;height:75.4pt" o:ole="">
+            <v:imagedata r:id="rId26" o:title=""/>
           </v:shape>
-          <o:OLEObject Type="Embed" ProgID="PBrush" ShapeID="_x0000_i1116" DrawAspect="Content" ObjectID="_1604136895" r:id="rId24"/>
-        </w:object>
-      </w:r>
-    </w:p>
-    <w:p/>
-    <w:p>
-      <w:r>
-        <w:object w:dxaOrig="8685" w:dyaOrig="1500">
-          <v:shape id="_x0000_i1117" type="#_x0000_t75" style="width:434.8pt;height:75.25pt" o:ole="">
-            <v:imagedata r:id="rId25" o:title=""/>
-          </v:shape>
-          <o:OLEObject Type="Embed" ProgID="PBrush" ShapeID="_x0000_i1117" DrawAspect="Content" ObjectID="_1604136896" r:id="rId26"/>
+          <o:OLEObject Type="Embed" ProgID="PBrush" ShapeID="_x0000_i1117" DrawAspect="Content" ObjectID="_1604823920" r:id="rId27"/>
         </w:object>
       </w:r>
     </w:p>
@@ -22592,10 +22645,10 @@
     <w:p>
       <w:r>
         <w:object w:dxaOrig="8820" w:dyaOrig="2205">
-          <v:shape id="_x0000_i1144" type="#_x0000_t75" style="width:440.4pt;height:110.35pt" o:ole="">
-            <v:imagedata r:id="rId27" o:title=""/>
+          <v:shape id="_x0000_i1144" type="#_x0000_t75" style="width:440.65pt;height:110.25pt" o:ole="">
+            <v:imagedata r:id="rId28" o:title=""/>
           </v:shape>
-          <o:OLEObject Type="Embed" ProgID="PBrush" ShapeID="_x0000_i1144" DrawAspect="Content" ObjectID="_1604136897" r:id="rId28"/>
+          <o:OLEObject Type="Embed" ProgID="PBrush" ShapeID="_x0000_i1144" DrawAspect="Content" ObjectID="_1604823921" r:id="rId29"/>
         </w:object>
       </w:r>
     </w:p>
@@ -22721,10 +22774,10 @@
     <w:p>
       <w:r>
         <w:object w:dxaOrig="8730" w:dyaOrig="5340">
-          <v:shape id="_x0000_i1146" type="#_x0000_t75" style="width:436.7pt;height:266.95pt" o:ole="">
-            <v:imagedata r:id="rId29" o:title=""/>
+          <v:shape id="_x0000_i1146" type="#_x0000_t75" style="width:436.5pt;height:267pt" o:ole="">
+            <v:imagedata r:id="rId30" o:title=""/>
           </v:shape>
-          <o:OLEObject Type="Embed" ProgID="PBrush" ShapeID="_x0000_i1146" DrawAspect="Content" ObjectID="_1604136898" r:id="rId30"/>
+          <o:OLEObject Type="Embed" ProgID="PBrush" ShapeID="_x0000_i1146" DrawAspect="Content" ObjectID="_1604823922" r:id="rId31"/>
         </w:object>
       </w:r>
     </w:p>
@@ -23310,6 +23363,7 @@
       <w:r>
         <w:rPr>
           <w:noProof/>
+          <w:lang w:val="en-US" w:eastAsia="en-US"/>
         </w:rPr>
         <w:drawing>
           <wp:inline distT="0" distB="0" distL="0" distR="0" wp14:anchorId="766F9736" wp14:editId="3208F093">
@@ -23329,7 +23383,7 @@
                     </pic:cNvPicPr>
                   </pic:nvPicPr>
                   <pic:blipFill>
-                    <a:blip r:embed="rId31" cstate="print">
+                    <a:blip r:embed="rId32" cstate="print">
                       <a:extLst>
                         <a:ext uri="{28A0092B-C50C-407E-A947-70E740481C1C}">
                           <a14:useLocalDpi xmlns:a14="http://schemas.microsoft.com/office/drawing/2010/main" val="0"/>
@@ -23637,6 +23691,7 @@
       <w:r>
         <w:rPr>
           <w:noProof/>
+          <w:lang w:val="en-US" w:eastAsia="en-US"/>
         </w:rPr>
         <w:drawing>
           <wp:inline distT="0" distB="0" distL="0" distR="0" wp14:anchorId="1C01F7EB" wp14:editId="1290B4E9">
@@ -23656,7 +23711,7 @@
                     </pic:cNvPicPr>
                   </pic:nvPicPr>
                   <pic:blipFill>
-                    <a:blip r:embed="rId32" cstate="print">
+                    <a:blip r:embed="rId33" cstate="print">
                       <a:extLst>
                         <a:ext uri="{28A0092B-C50C-407E-A947-70E740481C1C}">
                           <a14:useLocalDpi xmlns:a14="http://schemas.microsoft.com/office/drawing/2010/main" val="0"/>
@@ -25096,7 +25151,7 @@
       </w:pPr>
     </w:p>
     <w:sectPr>
-      <w:footerReference w:type="default" r:id="rId33"/>
+      <w:footerReference w:type="default" r:id="rId34"/>
       <w:pgSz w:w="11906" w:h="16838"/>
       <w:pgMar w:top="1417" w:right="1417" w:bottom="1134" w:left="1417" w:header="708" w:footer="708" w:gutter="0"/>
       <w:cols w:space="708"/>
@@ -25107,7 +25162,7 @@
 </file>
 
 <file path=word/endnotes.xml><?xml version="1.0" encoding="utf-8"?>
-<w:endnotes xmlns:wpc="http://schemas.microsoft.com/office/word/2010/wordprocessingCanvas" xmlns:mc="http://schemas.openxmlformats.org/markup-compatibility/2006" xmlns:o="urn:schemas-microsoft-com:office:office" xmlns:r="http://schemas.openxmlformats.org/officeDocument/2006/relationships" xmlns:m="http://schemas.openxmlformats.org/officeDocument/2006/math" xmlns:v="urn:schemas-microsoft-com:vml" xmlns:wp14="http://schemas.microsoft.com/office/word/2010/wordprocessingDrawing" xmlns:wp="http://schemas.openxmlformats.org/drawingml/2006/wordprocessingDrawing" xmlns:w10="urn:schemas-microsoft-com:office:word" xmlns:w="http://schemas.openxmlformats.org/wordprocessingml/2006/main" xmlns:w14="http://schemas.microsoft.com/office/word/2010/wordml" xmlns:w15="http://schemas.microsoft.com/office/word/2012/wordml" xmlns:wpg="http://schemas.microsoft.com/office/word/2010/wordprocessingGroup" xmlns:wpi="http://schemas.microsoft.com/office/word/2010/wordprocessingInk" xmlns:wne="http://schemas.microsoft.com/office/word/2006/wordml" xmlns:wps="http://schemas.microsoft.com/office/word/2010/wordprocessingShape" mc:Ignorable="w14 w15 wp14">
+<w:endnotes xmlns:wpc="http://schemas.microsoft.com/office/word/2010/wordprocessingCanvas" xmlns:mc="http://schemas.openxmlformats.org/markup-compatibility/2006" xmlns:o="urn:schemas-microsoft-com:office:office" xmlns:r="http://schemas.openxmlformats.org/officeDocument/2006/relationships" xmlns:m="http://schemas.openxmlformats.org/officeDocument/2006/math" xmlns:v="urn:schemas-microsoft-com:vml" xmlns:wp14="http://schemas.microsoft.com/office/word/2010/wordprocessingDrawing" xmlns:wp="http://schemas.openxmlformats.org/drawingml/2006/wordprocessingDrawing" xmlns:w10="urn:schemas-microsoft-com:office:word" xmlns:w="http://schemas.openxmlformats.org/wordprocessingml/2006/main" xmlns:w14="http://schemas.microsoft.com/office/word/2010/wordml" xmlns:wpg="http://schemas.microsoft.com/office/word/2010/wordprocessingGroup" xmlns:wpi="http://schemas.microsoft.com/office/word/2010/wordprocessingInk" xmlns:wne="http://schemas.microsoft.com/office/word/2006/wordml" xmlns:wps="http://schemas.microsoft.com/office/word/2010/wordprocessingShape" mc:Ignorable="w14 wp14">
   <w:endnote w:type="separator" w:id="-1">
     <w:p>
       <w:r>
@@ -25126,7 +25181,7 @@
 </file>
 
 <file path=word/footer1.xml><?xml version="1.0" encoding="utf-8"?>
-<w:ftr xmlns:wpc="http://schemas.microsoft.com/office/word/2010/wordprocessingCanvas" xmlns:mc="http://schemas.openxmlformats.org/markup-compatibility/2006" xmlns:o="urn:schemas-microsoft-com:office:office" xmlns:r="http://schemas.openxmlformats.org/officeDocument/2006/relationships" xmlns:m="http://schemas.openxmlformats.org/officeDocument/2006/math" xmlns:v="urn:schemas-microsoft-com:vml" xmlns:wp14="http://schemas.microsoft.com/office/word/2010/wordprocessingDrawing" xmlns:wp="http://schemas.openxmlformats.org/drawingml/2006/wordprocessingDrawing" xmlns:w10="urn:schemas-microsoft-com:office:word" xmlns:w="http://schemas.openxmlformats.org/wordprocessingml/2006/main" xmlns:w14="http://schemas.microsoft.com/office/word/2010/wordml" xmlns:w15="http://schemas.microsoft.com/office/word/2012/wordml" xmlns:wpg="http://schemas.microsoft.com/office/word/2010/wordprocessingGroup" xmlns:wpi="http://schemas.microsoft.com/office/word/2010/wordprocessingInk" xmlns:wne="http://schemas.microsoft.com/office/word/2006/wordml" xmlns:wps="http://schemas.microsoft.com/office/word/2010/wordprocessingShape" mc:Ignorable="w14 w15 wp14">
+<w:ftr xmlns:wpc="http://schemas.microsoft.com/office/word/2010/wordprocessingCanvas" xmlns:mc="http://schemas.openxmlformats.org/markup-compatibility/2006" xmlns:o="urn:schemas-microsoft-com:office:office" xmlns:r="http://schemas.openxmlformats.org/officeDocument/2006/relationships" xmlns:m="http://schemas.openxmlformats.org/officeDocument/2006/math" xmlns:v="urn:schemas-microsoft-com:vml" xmlns:wp14="http://schemas.microsoft.com/office/word/2010/wordprocessingDrawing" xmlns:wp="http://schemas.openxmlformats.org/drawingml/2006/wordprocessingDrawing" xmlns:w10="urn:schemas-microsoft-com:office:word" xmlns:w="http://schemas.openxmlformats.org/wordprocessingml/2006/main" xmlns:w14="http://schemas.microsoft.com/office/word/2010/wordml" xmlns:wpg="http://schemas.microsoft.com/office/word/2010/wordprocessingGroup" xmlns:wpi="http://schemas.microsoft.com/office/word/2010/wordprocessingInk" xmlns:wne="http://schemas.microsoft.com/office/word/2006/wordml" xmlns:wps="http://schemas.microsoft.com/office/word/2010/wordprocessingShape" mc:Ignorable="w14 wp14">
   <w:p>
     <w:pPr>
       <w:pStyle w:val="Fuzeile"/>
@@ -25218,7 +25273,7 @@
         <w:sz w:val="18"/>
         <w:szCs w:val="18"/>
       </w:rPr>
-      <w:t>46</w:t>
+      <w:t>30</w:t>
     </w:r>
     <w:r>
       <w:rPr>
@@ -25239,7 +25294,7 @@
 </file>
 
 <file path=word/footnotes.xml><?xml version="1.0" encoding="utf-8"?>
-<w:footnotes xmlns:wpc="http://schemas.microsoft.com/office/word/2010/wordprocessingCanvas" xmlns:mc="http://schemas.openxmlformats.org/markup-compatibility/2006" xmlns:o="urn:schemas-microsoft-com:office:office" xmlns:r="http://schemas.openxmlformats.org/officeDocument/2006/relationships" xmlns:m="http://schemas.openxmlformats.org/officeDocument/2006/math" xmlns:v="urn:schemas-microsoft-com:vml" xmlns:wp14="http://schemas.microsoft.com/office/word/2010/wordprocessingDrawing" xmlns:wp="http://schemas.openxmlformats.org/drawingml/2006/wordprocessingDrawing" xmlns:w10="urn:schemas-microsoft-com:office:word" xmlns:w="http://schemas.openxmlformats.org/wordprocessingml/2006/main" xmlns:w14="http://schemas.microsoft.com/office/word/2010/wordml" xmlns:w15="http://schemas.microsoft.com/office/word/2012/wordml" xmlns:wpg="http://schemas.microsoft.com/office/word/2010/wordprocessingGroup" xmlns:wpi="http://schemas.microsoft.com/office/word/2010/wordprocessingInk" xmlns:wne="http://schemas.microsoft.com/office/word/2006/wordml" xmlns:wps="http://schemas.microsoft.com/office/word/2010/wordprocessingShape" mc:Ignorable="w14 w15 wp14">
+<w:footnotes xmlns:wpc="http://schemas.microsoft.com/office/word/2010/wordprocessingCanvas" xmlns:mc="http://schemas.openxmlformats.org/markup-compatibility/2006" xmlns:o="urn:schemas-microsoft-com:office:office" xmlns:r="http://schemas.openxmlformats.org/officeDocument/2006/relationships" xmlns:m="http://schemas.openxmlformats.org/officeDocument/2006/math" xmlns:v="urn:schemas-microsoft-com:vml" xmlns:wp14="http://schemas.microsoft.com/office/word/2010/wordprocessingDrawing" xmlns:wp="http://schemas.openxmlformats.org/drawingml/2006/wordprocessingDrawing" xmlns:w10="urn:schemas-microsoft-com:office:word" xmlns:w="http://schemas.openxmlformats.org/wordprocessingml/2006/main" xmlns:w14="http://schemas.microsoft.com/office/word/2010/wordml" xmlns:wpg="http://schemas.microsoft.com/office/word/2010/wordprocessingGroup" xmlns:wpi="http://schemas.microsoft.com/office/word/2010/wordprocessingInk" xmlns:wne="http://schemas.microsoft.com/office/word/2006/wordml" xmlns:wps="http://schemas.microsoft.com/office/word/2010/wordprocessingShape" mc:Ignorable="w14 wp14">
   <w:footnote w:type="separator" w:id="-1">
     <w:p>
       <w:r>
@@ -25258,7 +25313,7 @@
 </file>
 
 <file path=word/header1.xml><?xml version="1.0" encoding="utf-8"?>
-<w:hdr xmlns:wpc="http://schemas.microsoft.com/office/word/2010/wordprocessingCanvas" xmlns:mc="http://schemas.openxmlformats.org/markup-compatibility/2006" xmlns:o="urn:schemas-microsoft-com:office:office" xmlns:r="http://schemas.openxmlformats.org/officeDocument/2006/relationships" xmlns:m="http://schemas.openxmlformats.org/officeDocument/2006/math" xmlns:v="urn:schemas-microsoft-com:vml" xmlns:wp14="http://schemas.microsoft.com/office/word/2010/wordprocessingDrawing" xmlns:wp="http://schemas.openxmlformats.org/drawingml/2006/wordprocessingDrawing" xmlns:w10="urn:schemas-microsoft-com:office:word" xmlns:w="http://schemas.openxmlformats.org/wordprocessingml/2006/main" xmlns:w14="http://schemas.microsoft.com/office/word/2010/wordml" xmlns:w15="http://schemas.microsoft.com/office/word/2012/wordml" xmlns:wpg="http://schemas.microsoft.com/office/word/2010/wordprocessingGroup" xmlns:wpi="http://schemas.microsoft.com/office/word/2010/wordprocessingInk" xmlns:wne="http://schemas.microsoft.com/office/word/2006/wordml" xmlns:wps="http://schemas.microsoft.com/office/word/2010/wordprocessingShape" mc:Ignorable="w14 w15 wp14">
+<w:hdr xmlns:wpc="http://schemas.microsoft.com/office/word/2010/wordprocessingCanvas" xmlns:mc="http://schemas.openxmlformats.org/markup-compatibility/2006" xmlns:o="urn:schemas-microsoft-com:office:office" xmlns:r="http://schemas.openxmlformats.org/officeDocument/2006/relationships" xmlns:m="http://schemas.openxmlformats.org/officeDocument/2006/math" xmlns:v="urn:schemas-microsoft-com:vml" xmlns:wp14="http://schemas.microsoft.com/office/word/2010/wordprocessingDrawing" xmlns:wp="http://schemas.openxmlformats.org/drawingml/2006/wordprocessingDrawing" xmlns:w10="urn:schemas-microsoft-com:office:word" xmlns:w="http://schemas.openxmlformats.org/wordprocessingml/2006/main" xmlns:w14="http://schemas.microsoft.com/office/word/2010/wordml" xmlns:wpg="http://schemas.microsoft.com/office/word/2010/wordprocessingGroup" xmlns:wpi="http://schemas.microsoft.com/office/word/2010/wordprocessingInk" xmlns:wne="http://schemas.microsoft.com/office/word/2006/wordml" xmlns:wps="http://schemas.microsoft.com/office/word/2010/wordprocessingShape" mc:Ignorable="w14 wp14">
   <w:tbl>
     <w:tblPr>
       <w:tblW w:w="0" w:type="auto"/>
@@ -25357,7 +25412,7 @@
 </file>
 
 <file path=word/styles.xml><?xml version="1.0" encoding="utf-8"?>
-<w:styles xmlns:mc="http://schemas.openxmlformats.org/markup-compatibility/2006" xmlns:r="http://schemas.openxmlformats.org/officeDocument/2006/relationships" xmlns:w="http://schemas.openxmlformats.org/wordprocessingml/2006/main" xmlns:w14="http://schemas.microsoft.com/office/word/2010/wordml" xmlns:w15="http://schemas.microsoft.com/office/word/2012/wordml" mc:Ignorable="w14 w15">
+<w:styles xmlns:mc="http://schemas.openxmlformats.org/markup-compatibility/2006" xmlns:r="http://schemas.openxmlformats.org/officeDocument/2006/relationships" xmlns:w="http://schemas.openxmlformats.org/wordprocessingml/2006/main" xmlns:w14="http://schemas.microsoft.com/office/word/2010/wordml" mc:Ignorable="w14">
   <w:docDefaults>
     <w:rPrDefault>
       <w:rPr>
@@ -25367,371 +25422,618 @@
     </w:rPrDefault>
     <w:pPrDefault/>
   </w:docDefaults>
-  <w:latentStyles w:defLockedState="0" w:defUIPriority="0" w:defSemiHidden="0" w:defUnhideWhenUsed="0" w:defQFormat="0" w:count="371">
-    <w:lsdException w:name="Normal" w:qFormat="1"/>
-    <w:lsdException w:name="heading 1" w:uiPriority="9" w:qFormat="1"/>
-    <w:lsdException w:name="heading 2" w:uiPriority="9" w:qFormat="1"/>
-    <w:lsdException w:name="heading 3" w:uiPriority="9" w:qFormat="1"/>
-    <w:lsdException w:name="heading 4" w:semiHidden="1" w:uiPriority="9" w:unhideWhenUsed="1" w:qFormat="1"/>
-    <w:lsdException w:name="heading 5" w:semiHidden="1" w:unhideWhenUsed="1" w:qFormat="1"/>
-    <w:lsdException w:name="heading 6" w:semiHidden="1" w:unhideWhenUsed="1" w:qFormat="1"/>
-    <w:lsdException w:name="heading 7" w:semiHidden="1" w:unhideWhenUsed="1" w:qFormat="1"/>
-    <w:lsdException w:name="heading 8" w:semiHidden="1" w:unhideWhenUsed="1" w:qFormat="1"/>
-    <w:lsdException w:name="heading 9" w:semiHidden="1" w:unhideWhenUsed="1" w:qFormat="1"/>
-    <w:lsdException w:name="index 1" w:semiHidden="1" w:unhideWhenUsed="1"/>
-    <w:lsdException w:name="index 2" w:semiHidden="1" w:unhideWhenUsed="1"/>
-    <w:lsdException w:name="index 3" w:semiHidden="1" w:unhideWhenUsed="1"/>
-    <w:lsdException w:name="index 4" w:semiHidden="1" w:unhideWhenUsed="1"/>
-    <w:lsdException w:name="index 5" w:semiHidden="1" w:unhideWhenUsed="1"/>
-    <w:lsdException w:name="index 6" w:semiHidden="1" w:unhideWhenUsed="1"/>
-    <w:lsdException w:name="index 7" w:semiHidden="1" w:unhideWhenUsed="1"/>
-    <w:lsdException w:name="index 8" w:semiHidden="1" w:unhideWhenUsed="1"/>
-    <w:lsdException w:name="index 9" w:semiHidden="1" w:unhideWhenUsed="1"/>
-    <w:lsdException w:name="toc 1" w:semiHidden="1" w:uiPriority="39" w:unhideWhenUsed="1"/>
-    <w:lsdException w:name="toc 2" w:semiHidden="1" w:uiPriority="39" w:unhideWhenUsed="1"/>
-    <w:lsdException w:name="toc 3" w:semiHidden="1" w:uiPriority="39" w:unhideWhenUsed="1"/>
-    <w:lsdException w:name="toc 4" w:semiHidden="1" w:unhideWhenUsed="1"/>
-    <w:lsdException w:name="toc 5" w:semiHidden="1" w:unhideWhenUsed="1"/>
-    <w:lsdException w:name="toc 6" w:semiHidden="1" w:unhideWhenUsed="1"/>
-    <w:lsdException w:name="toc 7" w:semiHidden="1" w:unhideWhenUsed="1"/>
-    <w:lsdException w:name="toc 8" w:semiHidden="1" w:unhideWhenUsed="1"/>
-    <w:lsdException w:name="toc 9" w:semiHidden="1" w:unhideWhenUsed="1"/>
-    <w:lsdException w:name="Normal Indent" w:semiHidden="1" w:unhideWhenUsed="1"/>
-    <w:lsdException w:name="footnote text" w:semiHidden="1" w:unhideWhenUsed="1"/>
-    <w:lsdException w:name="annotation text" w:semiHidden="1" w:unhideWhenUsed="1"/>
-    <w:lsdException w:name="header" w:semiHidden="1" w:unhideWhenUsed="1"/>
-    <w:lsdException w:name="footer" w:semiHidden="1" w:unhideWhenUsed="1"/>
-    <w:lsdException w:name="index heading" w:semiHidden="1" w:unhideWhenUsed="1"/>
-    <w:lsdException w:name="caption" w:semiHidden="1" w:unhideWhenUsed="1" w:qFormat="1"/>
-    <w:lsdException w:name="table of figures" w:semiHidden="1" w:unhideWhenUsed="1"/>
-    <w:lsdException w:name="envelope address" w:semiHidden="1" w:unhideWhenUsed="1"/>
-    <w:lsdException w:name="envelope return" w:semiHidden="1" w:unhideWhenUsed="1"/>
-    <w:lsdException w:name="footnote reference" w:semiHidden="1" w:unhideWhenUsed="1"/>
-    <w:lsdException w:name="annotation reference" w:semiHidden="1" w:unhideWhenUsed="1"/>
-    <w:lsdException w:name="line number" w:semiHidden="1" w:unhideWhenUsed="1"/>
-    <w:lsdException w:name="page number" w:semiHidden="1" w:unhideWhenUsed="1"/>
-    <w:lsdException w:name="endnote reference" w:semiHidden="1" w:unhideWhenUsed="1"/>
-    <w:lsdException w:name="endnote text" w:semiHidden="1" w:unhideWhenUsed="1"/>
-    <w:lsdException w:name="table of authorities" w:semiHidden="1" w:unhideWhenUsed="1"/>
-    <w:lsdException w:name="macro" w:semiHidden="1" w:unhideWhenUsed="1"/>
-    <w:lsdException w:name="toa heading" w:semiHidden="1" w:unhideWhenUsed="1"/>
-    <w:lsdException w:name="List" w:semiHidden="1" w:unhideWhenUsed="1"/>
-    <w:lsdException w:name="List Bullet" w:semiHidden="1" w:unhideWhenUsed="1"/>
-    <w:lsdException w:name="List 2" w:semiHidden="1" w:unhideWhenUsed="1"/>
-    <w:lsdException w:name="List 3" w:semiHidden="1" w:unhideWhenUsed="1"/>
-    <w:lsdException w:name="List Bullet 2" w:semiHidden="1" w:unhideWhenUsed="1"/>
-    <w:lsdException w:name="List Bullet 3" w:semiHidden="1" w:unhideWhenUsed="1"/>
-    <w:lsdException w:name="List Bullet 4" w:semiHidden="1" w:unhideWhenUsed="1"/>
-    <w:lsdException w:name="List Bullet 5" w:semiHidden="1" w:unhideWhenUsed="1"/>
-    <w:lsdException w:name="List Number 2" w:semiHidden="1" w:unhideWhenUsed="1"/>
-    <w:lsdException w:name="List Number 3" w:semiHidden="1" w:unhideWhenUsed="1"/>
-    <w:lsdException w:name="List Number 4" w:semiHidden="1" w:unhideWhenUsed="1"/>
-    <w:lsdException w:name="List Number 5" w:semiHidden="1" w:unhideWhenUsed="1"/>
-    <w:lsdException w:name="Title" w:qFormat="1"/>
-    <w:lsdException w:name="Closing" w:semiHidden="1" w:unhideWhenUsed="1"/>
-    <w:lsdException w:name="Signature" w:semiHidden="1" w:unhideWhenUsed="1"/>
-    <w:lsdException w:name="Default Paragraph Font" w:semiHidden="1" w:unhideWhenUsed="1"/>
-    <w:lsdException w:name="Body Text" w:semiHidden="1" w:unhideWhenUsed="1"/>
-    <w:lsdException w:name="Body Text Indent" w:semiHidden="1" w:unhideWhenUsed="1"/>
-    <w:lsdException w:name="List Continue" w:semiHidden="1" w:unhideWhenUsed="1"/>
-    <w:lsdException w:name="List Continue 2" w:semiHidden="1" w:unhideWhenUsed="1"/>
-    <w:lsdException w:name="List Continue 3" w:semiHidden="1" w:unhideWhenUsed="1"/>
-    <w:lsdException w:name="List Continue 4" w:semiHidden="1" w:unhideWhenUsed="1"/>
-    <w:lsdException w:name="List Continue 5" w:semiHidden="1" w:unhideWhenUsed="1"/>
-    <w:lsdException w:name="Message Header" w:semiHidden="1" w:unhideWhenUsed="1"/>
-    <w:lsdException w:name="Subtitle" w:qFormat="1"/>
-    <w:lsdException w:name="Body Text First Indent 2" w:semiHidden="1" w:unhideWhenUsed="1"/>
-    <w:lsdException w:name="Note Heading" w:semiHidden="1" w:unhideWhenUsed="1"/>
-    <w:lsdException w:name="Body Text 2" w:semiHidden="1" w:unhideWhenUsed="1"/>
-    <w:lsdException w:name="Body Text 3" w:semiHidden="1" w:unhideWhenUsed="1"/>
-    <w:lsdException w:name="Body Text Indent 2" w:semiHidden="1" w:unhideWhenUsed="1"/>
-    <w:lsdException w:name="Body Text Indent 3" w:semiHidden="1" w:unhideWhenUsed="1"/>
-    <w:lsdException w:name="Block Text" w:semiHidden="1" w:unhideWhenUsed="1"/>
-    <w:lsdException w:name="Hyperlink" w:semiHidden="1" w:unhideWhenUsed="1"/>
-    <w:lsdException w:name="FollowedHyperlink" w:semiHidden="1" w:unhideWhenUsed="1"/>
-    <w:lsdException w:name="Strong" w:qFormat="1"/>
-    <w:lsdException w:name="Emphasis" w:qFormat="1"/>
-    <w:lsdException w:name="Document Map" w:semiHidden="1" w:unhideWhenUsed="1"/>
-    <w:lsdException w:name="Plain Text" w:semiHidden="1" w:unhideWhenUsed="1"/>
-    <w:lsdException w:name="E-mail Signature" w:semiHidden="1" w:unhideWhenUsed="1"/>
-    <w:lsdException w:name="HTML Top of Form" w:semiHidden="1" w:unhideWhenUsed="1"/>
-    <w:lsdException w:name="HTML Bottom of Form" w:semiHidden="1" w:unhideWhenUsed="1"/>
-    <w:lsdException w:name="Normal (Web)" w:semiHidden="1" w:unhideWhenUsed="1"/>
-    <w:lsdException w:name="HTML Acronym" w:semiHidden="1" w:unhideWhenUsed="1"/>
-    <w:lsdException w:name="HTML Address" w:semiHidden="1" w:unhideWhenUsed="1"/>
-    <w:lsdException w:name="HTML Cite" w:semiHidden="1" w:unhideWhenUsed="1"/>
-    <w:lsdException w:name="HTML Code" w:semiHidden="1" w:unhideWhenUsed="1"/>
-    <w:lsdException w:name="HTML Definition" w:semiHidden="1" w:unhideWhenUsed="1"/>
-    <w:lsdException w:name="HTML Keyboard" w:semiHidden="1" w:unhideWhenUsed="1"/>
-    <w:lsdException w:name="HTML Preformatted" w:semiHidden="1" w:unhideWhenUsed="1"/>
-    <w:lsdException w:name="HTML Sample" w:semiHidden="1" w:unhideWhenUsed="1"/>
-    <w:lsdException w:name="HTML Typewriter" w:semiHidden="1" w:unhideWhenUsed="1"/>
-    <w:lsdException w:name="HTML Variable" w:semiHidden="1" w:unhideWhenUsed="1"/>
-    <w:lsdException w:name="Normal Table" w:semiHidden="1" w:unhideWhenUsed="1"/>
-    <w:lsdException w:name="annotation subject" w:semiHidden="1" w:unhideWhenUsed="1"/>
-    <w:lsdException w:name="No List" w:semiHidden="1" w:unhideWhenUsed="1"/>
-    <w:lsdException w:name="Outline List 1" w:semiHidden="1" w:unhideWhenUsed="1"/>
-    <w:lsdException w:name="Outline List 2" w:semiHidden="1" w:unhideWhenUsed="1"/>
-    <w:lsdException w:name="Outline List 3" w:semiHidden="1" w:unhideWhenUsed="1"/>
-    <w:lsdException w:name="Table Simple 1" w:semiHidden="1" w:unhideWhenUsed="1"/>
-    <w:lsdException w:name="Table Simple 2" w:semiHidden="1" w:unhideWhenUsed="1"/>
-    <w:lsdException w:name="Table Simple 3" w:semiHidden="1" w:unhideWhenUsed="1"/>
-    <w:lsdException w:name="Table Classic 1" w:semiHidden="1" w:unhideWhenUsed="1"/>
-    <w:lsdException w:name="Table Classic 2" w:semiHidden="1" w:unhideWhenUsed="1"/>
-    <w:lsdException w:name="Table Classic 3" w:semiHidden="1" w:unhideWhenUsed="1"/>
-    <w:lsdException w:name="Table Classic 4" w:semiHidden="1" w:unhideWhenUsed="1"/>
-    <w:lsdException w:name="Table Colorful 1" w:semiHidden="1" w:unhideWhenUsed="1"/>
-    <w:lsdException w:name="Table Colorful 2" w:semiHidden="1" w:unhideWhenUsed="1"/>
-    <w:lsdException w:name="Table Colorful 3" w:semiHidden="1" w:unhideWhenUsed="1"/>
-    <w:lsdException w:name="Table Columns 1" w:semiHidden="1" w:unhideWhenUsed="1"/>
-    <w:lsdException w:name="Table Columns 2" w:semiHidden="1" w:unhideWhenUsed="1"/>
-    <w:lsdException w:name="Table Columns 3" w:semiHidden="1" w:unhideWhenUsed="1"/>
-    <w:lsdException w:name="Table Columns 4" w:semiHidden="1" w:unhideWhenUsed="1"/>
-    <w:lsdException w:name="Table Columns 5" w:semiHidden="1" w:unhideWhenUsed="1"/>
-    <w:lsdException w:name="Table Grid 1" w:semiHidden="1" w:unhideWhenUsed="1"/>
-    <w:lsdException w:name="Table Grid 2" w:semiHidden="1" w:unhideWhenUsed="1"/>
-    <w:lsdException w:name="Table Grid 3" w:semiHidden="1" w:unhideWhenUsed="1"/>
-    <w:lsdException w:name="Table Grid 4" w:semiHidden="1" w:unhideWhenUsed="1"/>
-    <w:lsdException w:name="Table Grid 5" w:semiHidden="1" w:unhideWhenUsed="1"/>
-    <w:lsdException w:name="Table Grid 6" w:semiHidden="1" w:unhideWhenUsed="1"/>
-    <w:lsdException w:name="Table Grid 7" w:semiHidden="1" w:unhideWhenUsed="1"/>
-    <w:lsdException w:name="Table Grid 8" w:semiHidden="1" w:unhideWhenUsed="1"/>
-    <w:lsdException w:name="Table List 1" w:semiHidden="1" w:unhideWhenUsed="1"/>
-    <w:lsdException w:name="Table List 2" w:semiHidden="1" w:unhideWhenUsed="1"/>
-    <w:lsdException w:name="Table List 3" w:semiHidden="1" w:unhideWhenUsed="1"/>
-    <w:lsdException w:name="Table List 4" w:semiHidden="1" w:unhideWhenUsed="1"/>
-    <w:lsdException w:name="Table List 5" w:semiHidden="1" w:unhideWhenUsed="1"/>
-    <w:lsdException w:name="Table List 6" w:semiHidden="1" w:unhideWhenUsed="1"/>
-    <w:lsdException w:name="Table List 7" w:semiHidden="1" w:unhideWhenUsed="1"/>
-    <w:lsdException w:name="Table List 8" w:semiHidden="1" w:unhideWhenUsed="1"/>
-    <w:lsdException w:name="Table 3D effects 1" w:semiHidden="1" w:unhideWhenUsed="1"/>
-    <w:lsdException w:name="Table 3D effects 2" w:semiHidden="1" w:unhideWhenUsed="1"/>
-    <w:lsdException w:name="Table 3D effects 3" w:semiHidden="1" w:unhideWhenUsed="1"/>
-    <w:lsdException w:name="Table Contemporary" w:semiHidden="1" w:unhideWhenUsed="1"/>
-    <w:lsdException w:name="Table Elegant" w:semiHidden="1" w:unhideWhenUsed="1"/>
-    <w:lsdException w:name="Table Professional" w:semiHidden="1" w:unhideWhenUsed="1"/>
-    <w:lsdException w:name="Table Subtle 1" w:semiHidden="1" w:unhideWhenUsed="1"/>
-    <w:lsdException w:name="Table Subtle 2" w:semiHidden="1" w:unhideWhenUsed="1"/>
-    <w:lsdException w:name="Table Web 1" w:semiHidden="1" w:unhideWhenUsed="1"/>
-    <w:lsdException w:name="Table Web 2" w:semiHidden="1" w:unhideWhenUsed="1"/>
-    <w:lsdException w:name="Table Web 3" w:semiHidden="1" w:unhideWhenUsed="1"/>
-    <w:lsdException w:name="Balloon Text" w:semiHidden="1" w:unhideWhenUsed="1"/>
-    <w:lsdException w:name="Table Theme" w:semiHidden="1" w:unhideWhenUsed="1"/>
-    <w:lsdException w:name="Placeholder Text" w:semiHidden="1" w:uiPriority="99"/>
-    <w:lsdException w:name="No Spacing" w:uiPriority="1" w:qFormat="1"/>
-    <w:lsdException w:name="Light Shading" w:uiPriority="60"/>
-    <w:lsdException w:name="Light List" w:uiPriority="61"/>
-    <w:lsdException w:name="Light Grid" w:uiPriority="62"/>
-    <w:lsdException w:name="Medium Shading 1" w:uiPriority="63"/>
-    <w:lsdException w:name="Medium Shading 2" w:uiPriority="64"/>
-    <w:lsdException w:name="Medium List 1" w:uiPriority="65"/>
-    <w:lsdException w:name="Medium List 2" w:uiPriority="66"/>
-    <w:lsdException w:name="Medium Grid 1" w:uiPriority="67"/>
-    <w:lsdException w:name="Medium Grid 2" w:uiPriority="68"/>
-    <w:lsdException w:name="Medium Grid 3" w:uiPriority="69"/>
-    <w:lsdException w:name="Dark List" w:uiPriority="70"/>
-    <w:lsdException w:name="Colorful Shading" w:uiPriority="71"/>
-    <w:lsdException w:name="Colorful List" w:uiPriority="72"/>
-    <w:lsdException w:name="Colorful Grid" w:uiPriority="73"/>
-    <w:lsdException w:name="Light Shading Accent 1" w:uiPriority="60"/>
-    <w:lsdException w:name="Light List Accent 1" w:uiPriority="61"/>
-    <w:lsdException w:name="Light Grid Accent 1" w:uiPriority="62"/>
-    <w:lsdException w:name="Medium Shading 1 Accent 1" w:uiPriority="63"/>
-    <w:lsdException w:name="Medium Shading 2 Accent 1" w:uiPriority="64"/>
-    <w:lsdException w:name="Medium List 1 Accent 1" w:uiPriority="65"/>
-    <w:lsdException w:name="Revision" w:semiHidden="1" w:uiPriority="99"/>
-    <w:lsdException w:name="List Paragraph" w:uiPriority="34" w:qFormat="1"/>
-    <w:lsdException w:name="Quote" w:uiPriority="29" w:qFormat="1"/>
-    <w:lsdException w:name="Intense Quote" w:uiPriority="30" w:qFormat="1"/>
-    <w:lsdException w:name="Medium List 2 Accent 1" w:uiPriority="66"/>
-    <w:lsdException w:name="Medium Grid 1 Accent 1" w:uiPriority="67"/>
-    <w:lsdException w:name="Medium Grid 2 Accent 1" w:uiPriority="68"/>
-    <w:lsdException w:name="Medium Grid 3 Accent 1" w:uiPriority="69"/>
-    <w:lsdException w:name="Dark List Accent 1" w:uiPriority="70"/>
-    <w:lsdException w:name="Colorful Shading Accent 1" w:uiPriority="71"/>
-    <w:lsdException w:name="Colorful List Accent 1" w:uiPriority="72"/>
-    <w:lsdException w:name="Colorful Grid Accent 1" w:uiPriority="73"/>
-    <w:lsdException w:name="Light Shading Accent 2" w:uiPriority="60"/>
-    <w:lsdException w:name="Light List Accent 2" w:uiPriority="61"/>
-    <w:lsdException w:name="Light Grid Accent 2" w:uiPriority="62"/>
-    <w:lsdException w:name="Medium Shading 1 Accent 2" w:uiPriority="63"/>
-    <w:lsdException w:name="Medium Shading 2 Accent 2" w:uiPriority="64"/>
-    <w:lsdException w:name="Medium List 1 Accent 2" w:uiPriority="65"/>
-    <w:lsdException w:name="Medium List 2 Accent 2" w:uiPriority="66"/>
-    <w:lsdException w:name="Medium Grid 1 Accent 2" w:uiPriority="67"/>
-    <w:lsdException w:name="Medium Grid 2 Accent 2" w:uiPriority="68"/>
-    <w:lsdException w:name="Medium Grid 3 Accent 2" w:uiPriority="69"/>
-    <w:lsdException w:name="Dark List Accent 2" w:uiPriority="70"/>
-    <w:lsdException w:name="Colorful Shading Accent 2" w:uiPriority="71"/>
-    <w:lsdException w:name="Colorful List Accent 2" w:uiPriority="72"/>
-    <w:lsdException w:name="Colorful Grid Accent 2" w:uiPriority="73"/>
-    <w:lsdException w:name="Light Shading Accent 3" w:uiPriority="60"/>
-    <w:lsdException w:name="Light List Accent 3" w:uiPriority="61"/>
-    <w:lsdException w:name="Light Grid Accent 3" w:uiPriority="62"/>
-    <w:lsdException w:name="Medium Shading 1 Accent 3" w:uiPriority="63"/>
-    <w:lsdException w:name="Medium Shading 2 Accent 3" w:uiPriority="64"/>
-    <w:lsdException w:name="Medium List 1 Accent 3" w:uiPriority="65"/>
-    <w:lsdException w:name="Medium List 2 Accent 3" w:uiPriority="66"/>
-    <w:lsdException w:name="Medium Grid 1 Accent 3" w:uiPriority="67"/>
-    <w:lsdException w:name="Medium Grid 2 Accent 3" w:uiPriority="68"/>
-    <w:lsdException w:name="Medium Grid 3 Accent 3" w:uiPriority="69"/>
-    <w:lsdException w:name="Dark List Accent 3" w:uiPriority="70"/>
-    <w:lsdException w:name="Colorful Shading Accent 3" w:uiPriority="71"/>
-    <w:lsdException w:name="Colorful List Accent 3" w:uiPriority="72"/>
-    <w:lsdException w:name="Colorful Grid Accent 3" w:uiPriority="73"/>
-    <w:lsdException w:name="Light Shading Accent 4" w:uiPriority="60"/>
-    <w:lsdException w:name="Light List Accent 4" w:uiPriority="61"/>
-    <w:lsdException w:name="Light Grid Accent 4" w:uiPriority="62"/>
-    <w:lsdException w:name="Medium Shading 1 Accent 4" w:uiPriority="63"/>
-    <w:lsdException w:name="Medium Shading 2 Accent 4" w:uiPriority="64"/>
-    <w:lsdException w:name="Medium List 1 Accent 4" w:uiPriority="65"/>
-    <w:lsdException w:name="Medium List 2 Accent 4" w:uiPriority="66"/>
-    <w:lsdException w:name="Medium Grid 1 Accent 4" w:uiPriority="67"/>
-    <w:lsdException w:name="Medium Grid 2 Accent 4" w:uiPriority="68"/>
-    <w:lsdException w:name="Medium Grid 3 Accent 4" w:uiPriority="69"/>
-    <w:lsdException w:name="Dark List Accent 4" w:uiPriority="70"/>
-    <w:lsdException w:name="Colorful Shading Accent 4" w:uiPriority="71"/>
-    <w:lsdException w:name="Colorful List Accent 4" w:uiPriority="72"/>
-    <w:lsdException w:name="Colorful Grid Accent 4" w:uiPriority="73"/>
-    <w:lsdException w:name="Light Shading Accent 5" w:uiPriority="60"/>
-    <w:lsdException w:name="Light List Accent 5" w:uiPriority="61"/>
-    <w:lsdException w:name="Light Grid Accent 5" w:uiPriority="62"/>
-    <w:lsdException w:name="Medium Shading 1 Accent 5" w:uiPriority="63"/>
-    <w:lsdException w:name="Medium Shading 2 Accent 5" w:uiPriority="64"/>
-    <w:lsdException w:name="Medium List 1 Accent 5" w:uiPriority="65"/>
-    <w:lsdException w:name="Medium List 2 Accent 5" w:uiPriority="66"/>
-    <w:lsdException w:name="Medium Grid 1 Accent 5" w:uiPriority="67"/>
-    <w:lsdException w:name="Medium Grid 2 Accent 5" w:uiPriority="68"/>
-    <w:lsdException w:name="Medium Grid 3 Accent 5" w:uiPriority="69"/>
-    <w:lsdException w:name="Dark List Accent 5" w:uiPriority="70"/>
-    <w:lsdException w:name="Colorful Shading Accent 5" w:uiPriority="71"/>
-    <w:lsdException w:name="Colorful List Accent 5" w:uiPriority="72"/>
-    <w:lsdException w:name="Colorful Grid Accent 5" w:uiPriority="73"/>
-    <w:lsdException w:name="Light Shading Accent 6" w:uiPriority="60"/>
-    <w:lsdException w:name="Light List Accent 6" w:uiPriority="61"/>
-    <w:lsdException w:name="Light Grid Accent 6" w:uiPriority="62"/>
-    <w:lsdException w:name="Medium Shading 1 Accent 6" w:uiPriority="63"/>
-    <w:lsdException w:name="Medium Shading 2 Accent 6" w:uiPriority="64"/>
-    <w:lsdException w:name="Medium List 1 Accent 6" w:uiPriority="65"/>
-    <w:lsdException w:name="Medium List 2 Accent 6" w:uiPriority="66"/>
-    <w:lsdException w:name="Medium Grid 1 Accent 6" w:uiPriority="67"/>
-    <w:lsdException w:name="Medium Grid 2 Accent 6" w:uiPriority="68"/>
-    <w:lsdException w:name="Medium Grid 3 Accent 6" w:uiPriority="69"/>
-    <w:lsdException w:name="Dark List Accent 6" w:uiPriority="70"/>
-    <w:lsdException w:name="Colorful Shading Accent 6" w:uiPriority="71"/>
-    <w:lsdException w:name="Colorful List Accent 6" w:uiPriority="72"/>
-    <w:lsdException w:name="Colorful Grid Accent 6" w:uiPriority="73"/>
-    <w:lsdException w:name="Subtle Emphasis" w:uiPriority="19" w:qFormat="1"/>
-    <w:lsdException w:name="Intense Emphasis" w:uiPriority="21" w:qFormat="1"/>
-    <w:lsdException w:name="Subtle Reference" w:uiPriority="31" w:qFormat="1"/>
-    <w:lsdException w:name="Intense Reference" w:uiPriority="32" w:qFormat="1"/>
-    <w:lsdException w:name="Book Title" w:uiPriority="33" w:qFormat="1"/>
-    <w:lsdException w:name="Bibliography" w:semiHidden="1" w:uiPriority="37" w:unhideWhenUsed="1"/>
-    <w:lsdException w:name="TOC Heading" w:semiHidden="1" w:uiPriority="39" w:unhideWhenUsed="1" w:qFormat="1"/>
-    <w:lsdException w:name="Plain Table 1" w:uiPriority="41"/>
-    <w:lsdException w:name="Plain Table 2" w:uiPriority="42"/>
-    <w:lsdException w:name="Plain Table 3" w:uiPriority="43"/>
-    <w:lsdException w:name="Plain Table 4" w:uiPriority="44"/>
-    <w:lsdException w:name="Plain Table 5" w:uiPriority="45"/>
-    <w:lsdException w:name="Grid Table Light" w:uiPriority="40"/>
-    <w:lsdException w:name="Grid Table 1 Light" w:uiPriority="46"/>
-    <w:lsdException w:name="Grid Table 2" w:uiPriority="47"/>
-    <w:lsdException w:name="Grid Table 3" w:uiPriority="48"/>
-    <w:lsdException w:name="Grid Table 4" w:uiPriority="49"/>
-    <w:lsdException w:name="Grid Table 5 Dark" w:uiPriority="50"/>
-    <w:lsdException w:name="Grid Table 6 Colorful" w:uiPriority="51"/>
-    <w:lsdException w:name="Grid Table 7 Colorful" w:uiPriority="52"/>
-    <w:lsdException w:name="Grid Table 1 Light Accent 1" w:uiPriority="46"/>
-    <w:lsdException w:name="Grid Table 2 Accent 1" w:uiPriority="47"/>
-    <w:lsdException w:name="Grid Table 3 Accent 1" w:uiPriority="48"/>
-    <w:lsdException w:name="Grid Table 4 Accent 1" w:uiPriority="49"/>
-    <w:lsdException w:name="Grid Table 5 Dark Accent 1" w:uiPriority="50"/>
-    <w:lsdException w:name="Grid Table 6 Colorful Accent 1" w:uiPriority="51"/>
-    <w:lsdException w:name="Grid Table 7 Colorful Accent 1" w:uiPriority="52"/>
-    <w:lsdException w:name="Grid Table 1 Light Accent 2" w:uiPriority="46"/>
-    <w:lsdException w:name="Grid Table 2 Accent 2" w:uiPriority="47"/>
-    <w:lsdException w:name="Grid Table 3 Accent 2" w:uiPriority="48"/>
-    <w:lsdException w:name="Grid Table 4 Accent 2" w:uiPriority="49"/>
-    <w:lsdException w:name="Grid Table 5 Dark Accent 2" w:uiPriority="50"/>
-    <w:lsdException w:name="Grid Table 6 Colorful Accent 2" w:uiPriority="51"/>
-    <w:lsdException w:name="Grid Table 7 Colorful Accent 2" w:uiPriority="52"/>
-    <w:lsdException w:name="Grid Table 1 Light Accent 3" w:uiPriority="46"/>
-    <w:lsdException w:name="Grid Table 2 Accent 3" w:uiPriority="47"/>
-    <w:lsdException w:name="Grid Table 3 Accent 3" w:uiPriority="48"/>
-    <w:lsdException w:name="Grid Table 4 Accent 3" w:uiPriority="49"/>
-    <w:lsdException w:name="Grid Table 5 Dark Accent 3" w:uiPriority="50"/>
-    <w:lsdException w:name="Grid Table 6 Colorful Accent 3" w:uiPriority="51"/>
-    <w:lsdException w:name="Grid Table 7 Colorful Accent 3" w:uiPriority="52"/>
-    <w:lsdException w:name="Grid Table 1 Light Accent 4" w:uiPriority="46"/>
-    <w:lsdException w:name="Grid Table 2 Accent 4" w:uiPriority="47"/>
-    <w:lsdException w:name="Grid Table 3 Accent 4" w:uiPriority="48"/>
-    <w:lsdException w:name="Grid Table 4 Accent 4" w:uiPriority="49"/>
-    <w:lsdException w:name="Grid Table 5 Dark Accent 4" w:uiPriority="50"/>
-    <w:lsdException w:name="Grid Table 6 Colorful Accent 4" w:uiPriority="51"/>
-    <w:lsdException w:name="Grid Table 7 Colorful Accent 4" w:uiPriority="52"/>
-    <w:lsdException w:name="Grid Table 1 Light Accent 5" w:uiPriority="46"/>
-    <w:lsdException w:name="Grid Table 2 Accent 5" w:uiPriority="47"/>
-    <w:lsdException w:name="Grid Table 3 Accent 5" w:uiPriority="48"/>
-    <w:lsdException w:name="Grid Table 4 Accent 5" w:uiPriority="49"/>
-    <w:lsdException w:name="Grid Table 5 Dark Accent 5" w:uiPriority="50"/>
-    <w:lsdException w:name="Grid Table 6 Colorful Accent 5" w:uiPriority="51"/>
-    <w:lsdException w:name="Grid Table 7 Colorful Accent 5" w:uiPriority="52"/>
-    <w:lsdException w:name="Grid Table 1 Light Accent 6" w:uiPriority="46"/>
-    <w:lsdException w:name="Grid Table 2 Accent 6" w:uiPriority="47"/>
-    <w:lsdException w:name="Grid Table 3 Accent 6" w:uiPriority="48"/>
-    <w:lsdException w:name="Grid Table 4 Accent 6" w:uiPriority="49"/>
-    <w:lsdException w:name="Grid Table 5 Dark Accent 6" w:uiPriority="50"/>
-    <w:lsdException w:name="Grid Table 6 Colorful Accent 6" w:uiPriority="51"/>
-    <w:lsdException w:name="Grid Table 7 Colorful Accent 6" w:uiPriority="52"/>
-    <w:lsdException w:name="List Table 1 Light" w:uiPriority="46"/>
-    <w:lsdException w:name="List Table 2" w:uiPriority="47"/>
-    <w:lsdException w:name="List Table 3" w:uiPriority="48"/>
-    <w:lsdException w:name="List Table 4" w:uiPriority="49"/>
-    <w:lsdException w:name="List Table 5 Dark" w:uiPriority="50"/>
-    <w:lsdException w:name="List Table 6 Colorful" w:uiPriority="51"/>
-    <w:lsdException w:name="List Table 7 Colorful" w:uiPriority="52"/>
-    <w:lsdException w:name="List Table 1 Light Accent 1" w:uiPriority="46"/>
-    <w:lsdException w:name="List Table 2 Accent 1" w:uiPriority="47"/>
-    <w:lsdException w:name="List Table 3 Accent 1" w:uiPriority="48"/>
-    <w:lsdException w:name="List Table 4 Accent 1" w:uiPriority="49"/>
-    <w:lsdException w:name="List Table 5 Dark Accent 1" w:uiPriority="50"/>
-    <w:lsdException w:name="List Table 6 Colorful Accent 1" w:uiPriority="51"/>
-    <w:lsdException w:name="List Table 7 Colorful Accent 1" w:uiPriority="52"/>
-    <w:lsdException w:name="List Table 1 Light Accent 2" w:uiPriority="46"/>
-    <w:lsdException w:name="List Table 2 Accent 2" w:uiPriority="47"/>
-    <w:lsdException w:name="List Table 3 Accent 2" w:uiPriority="48"/>
-    <w:lsdException w:name="List Table 4 Accent 2" w:uiPriority="49"/>
-    <w:lsdException w:name="List Table 5 Dark Accent 2" w:uiPriority="50"/>
-    <w:lsdException w:name="List Table 6 Colorful Accent 2" w:uiPriority="51"/>
-    <w:lsdException w:name="List Table 7 Colorful Accent 2" w:uiPriority="52"/>
-    <w:lsdException w:name="List Table 1 Light Accent 3" w:uiPriority="46"/>
-    <w:lsdException w:name="List Table 2 Accent 3" w:uiPriority="47"/>
-    <w:lsdException w:name="List Table 3 Accent 3" w:uiPriority="48"/>
-    <w:lsdException w:name="List Table 4 Accent 3" w:uiPriority="49"/>
-    <w:lsdException w:name="List Table 5 Dark Accent 3" w:uiPriority="50"/>
-    <w:lsdException w:name="List Table 6 Colorful Accent 3" w:uiPriority="51"/>
-    <w:lsdException w:name="List Table 7 Colorful Accent 3" w:uiPriority="52"/>
-    <w:lsdException w:name="List Table 1 Light Accent 4" w:uiPriority="46"/>
-    <w:lsdException w:name="List Table 2 Accent 4" w:uiPriority="47"/>
-    <w:lsdException w:name="List Table 3 Accent 4" w:uiPriority="48"/>
-    <w:lsdException w:name="List Table 4 Accent 4" w:uiPriority="49"/>
-    <w:lsdException w:name="List Table 5 Dark Accent 4" w:uiPriority="50"/>
-    <w:lsdException w:name="List Table 6 Colorful Accent 4" w:uiPriority="51"/>
-    <w:lsdException w:name="List Table 7 Colorful Accent 4" w:uiPriority="52"/>
-    <w:lsdException w:name="List Table 1 Light Accent 5" w:uiPriority="46"/>
-    <w:lsdException w:name="List Table 2 Accent 5" w:uiPriority="47"/>
-    <w:lsdException w:name="List Table 3 Accent 5" w:uiPriority="48"/>
-    <w:lsdException w:name="List Table 4 Accent 5" w:uiPriority="49"/>
-    <w:lsdException w:name="List Table 5 Dark Accent 5" w:uiPriority="50"/>
-    <w:lsdException w:name="List Table 6 Colorful Accent 5" w:uiPriority="51"/>
-    <w:lsdException w:name="List Table 7 Colorful Accent 5" w:uiPriority="52"/>
-    <w:lsdException w:name="List Table 1 Light Accent 6" w:uiPriority="46"/>
-    <w:lsdException w:name="List Table 2 Accent 6" w:uiPriority="47"/>
-    <w:lsdException w:name="List Table 3 Accent 6" w:uiPriority="48"/>
-    <w:lsdException w:name="List Table 4 Accent 6" w:uiPriority="49"/>
-    <w:lsdException w:name="List Table 5 Dark Accent 6" w:uiPriority="50"/>
-    <w:lsdException w:name="List Table 6 Colorful Accent 6" w:uiPriority="51"/>
-    <w:lsdException w:name="List Table 7 Colorful Accent 6" w:uiPriority="52"/>
+  <w:latentStyles w:defLockedState="0" w:defUIPriority="0" w:defSemiHidden="1" w:defUnhideWhenUsed="1" w:defQFormat="0" w:count="267">
+    <w:lsdException w:name="Normal" w:semiHidden="0" w:unhideWhenUsed="0" w:qFormat="1"/>
+    <w:lsdException w:name="heading 1" w:semiHidden="0" w:uiPriority="9" w:unhideWhenUsed="0" w:qFormat="1"/>
+    <w:lsdException w:name="heading 2" w:semiHidden="0" w:uiPriority="9" w:unhideWhenUsed="0" w:qFormat="1"/>
+    <w:lsdException w:name="heading 3" w:semiHidden="0" w:uiPriority="9" w:unhideWhenUsed="0" w:qFormat="1"/>
+    <w:lsdException w:name="heading 4" w:uiPriority="9" w:qFormat="1"/>
+    <w:lsdException w:name="heading 5" w:qFormat="1"/>
+    <w:lsdException w:name="heading 6" w:qFormat="1"/>
+    <w:lsdException w:name="heading 7" w:qFormat="1"/>
+    <w:lsdException w:name="heading 8" w:qFormat="1"/>
+    <w:lsdException w:name="heading 9" w:qFormat="1"/>
+    <w:lsdException w:name="toc 1" w:uiPriority="39"/>
+    <w:lsdException w:name="toc 2" w:uiPriority="39"/>
+    <w:lsdException w:name="toc 3" w:uiPriority="39"/>
+    <w:lsdException w:name="caption" w:qFormat="1"/>
+    <w:lsdException w:name="List Number" w:semiHidden="0" w:unhideWhenUsed="0"/>
+    <w:lsdException w:name="List 4" w:semiHidden="0" w:unhideWhenUsed="0"/>
+    <w:lsdException w:name="List 5" w:semiHidden="0" w:unhideWhenUsed="0"/>
+    <w:lsdException w:name="Title" w:semiHidden="0" w:unhideWhenUsed="0" w:qFormat="1"/>
+    <w:lsdException w:name="Subtitle" w:semiHidden="0" w:unhideWhenUsed="0" w:qFormat="1"/>
+    <w:lsdException w:name="Salutation" w:semiHidden="0" w:unhideWhenUsed="0"/>
+    <w:lsdException w:name="Date" w:semiHidden="0" w:unhideWhenUsed="0"/>
+    <w:lsdException w:name="Body Text First Indent" w:semiHidden="0" w:unhideWhenUsed="0"/>
+    <w:lsdException w:name="Strong" w:semiHidden="0" w:unhideWhenUsed="0" w:qFormat="1"/>
+    <w:lsdException w:name="Emphasis" w:semiHidden="0" w:unhideWhenUsed="0" w:qFormat="1"/>
+    <w:lsdException w:name="Table Grid" w:semiHidden="0" w:unhideWhenUsed="0"/>
+    <w:lsdException w:name="Placeholder Text" w:uiPriority="99" w:unhideWhenUsed="0"/>
+    <w:lsdException w:name="No Spacing" w:semiHidden="0" w:uiPriority="1" w:unhideWhenUsed="0" w:qFormat="1"/>
+    <w:lsdException w:name="Light Shading" w:semiHidden="0" w:uiPriority="60" w:unhideWhenUsed="0"/>
+    <w:lsdException w:name="Light List" w:semiHidden="0" w:uiPriority="61" w:unhideWhenUsed="0"/>
+    <w:lsdException w:name="Light Grid" w:semiHidden="0" w:uiPriority="62" w:unhideWhenUsed="0"/>
+    <w:lsdException w:name="Medium Shading 1" w:semiHidden="0" w:uiPriority="63" w:unhideWhenUsed="0"/>
+    <w:lsdException w:name="Medium Shading 2" w:semiHidden="0" w:uiPriority="64" w:unhideWhenUsed="0"/>
+    <w:lsdException w:name="Medium List 1" w:semiHidden="0" w:uiPriority="65" w:unhideWhenUsed="0"/>
+    <w:lsdException w:name="Medium List 2" w:semiHidden="0" w:uiPriority="66" w:unhideWhenUsed="0"/>
+    <w:lsdException w:name="Medium Grid 1" w:semiHidden="0" w:uiPriority="67" w:unhideWhenUsed="0"/>
+    <w:lsdException w:name="Medium Grid 2" w:semiHidden="0" w:uiPriority="68" w:unhideWhenUsed="0"/>
+    <w:lsdException w:name="Medium Grid 3" w:semiHidden="0" w:uiPriority="69" w:unhideWhenUsed="0"/>
+    <w:lsdException w:name="Dark List" w:semiHidden="0" w:uiPriority="70" w:unhideWhenUsed="0"/>
+    <w:lsdException w:name="Colorful Shading" w:semiHidden="0" w:uiPriority="71" w:unhideWhenUsed="0"/>
+    <w:lsdException w:name="Colorful List" w:semiHidden="0" w:uiPriority="72" w:unhideWhenUsed="0"/>
+    <w:lsdException w:name="Colorful Grid" w:semiHidden="0" w:uiPriority="73" w:unhideWhenUsed="0"/>
+    <w:lsdException w:name="Light Shading Accent 1" w:semiHidden="0" w:uiPriority="60" w:unhideWhenUsed="0"/>
+    <w:lsdException w:name="Light List Accent 1" w:semiHidden="0" w:uiPriority="61" w:unhideWhenUsed="0"/>
+    <w:lsdException w:name="Light Grid Accent 1" w:semiHidden="0" w:uiPriority="62" w:unhideWhenUsed="0"/>
+    <w:lsdException w:name="Medium Shading 1 Accent 1" w:semiHidden="0" w:uiPriority="63" w:unhideWhenUsed="0"/>
+    <w:lsdException w:name="Medium Shading 2 Accent 1" w:semiHidden="0" w:uiPriority="64" w:unhideWhenUsed="0"/>
+    <w:lsdException w:name="Medium List 1 Accent 1" w:semiHidden="0" w:uiPriority="65" w:unhideWhenUsed="0"/>
+    <w:lsdException w:name="Revision" w:uiPriority="99" w:unhideWhenUsed="0"/>
+    <w:lsdException w:name="List Paragraph" w:semiHidden="0" w:uiPriority="34" w:unhideWhenUsed="0" w:qFormat="1"/>
+    <w:lsdException w:name="Quote" w:semiHidden="0" w:uiPriority="29" w:unhideWhenUsed="0" w:qFormat="1"/>
+    <w:lsdException w:name="Intense Quote" w:semiHidden="0" w:uiPriority="30" w:unhideWhenUsed="0" w:qFormat="1"/>
+    <w:lsdException w:name="Medium List 2 Accent 1" w:semiHidden="0" w:uiPriority="66" w:unhideWhenUsed="0"/>
+    <w:lsdException w:name="Medium Grid 1 Accent 1" w:semiHidden="0" w:uiPriority="67" w:unhideWhenUsed="0"/>
+    <w:lsdException w:name="Medium Grid 2 Accent 1" w:semiHidden="0" w:uiPriority="68" w:unhideWhenUsed="0"/>
+    <w:lsdException w:name="Medium Grid 3 Accent 1" w:semiHidden="0" w:uiPriority="69" w:unhideWhenUsed="0"/>
+    <w:lsdException w:name="Dark List Accent 1" w:semiHidden="0" w:uiPriority="70" w:unhideWhenUsed="0"/>
+    <w:lsdException w:name="Colorful Shading Accent 1" w:semiHidden="0" w:uiPriority="71" w:unhideWhenUsed="0"/>
+    <w:lsdException w:name="Colorful List Accent 1" w:semiHidden="0" w:uiPriority="72" w:unhideWhenUsed="0"/>
+    <w:lsdException w:name="Colorful Grid Accent 1" w:semiHidden="0" w:uiPriority="73" w:unhideWhenUsed="0"/>
+    <w:lsdException w:name="Light Shading Accent 2" w:semiHidden="0" w:uiPriority="60" w:unhideWhenUsed="0"/>
+    <w:lsdException w:name="Light List Accent 2" w:semiHidden="0" w:uiPriority="61" w:unhideWhenUsed="0"/>
+    <w:lsdException w:name="Light Grid Accent 2" w:semiHidden="0" w:uiPriority="62" w:unhideWhenUsed="0"/>
+    <w:lsdException w:name="Medium Shading 1 Accent 2" w:semiHidden="0" w:uiPriority="63" w:unhideWhenUsed="0"/>
+    <w:lsdException w:name="Medium Shading 2 Accent 2" w:semiHidden="0" w:uiPriority="64" w:unhideWhenUsed="0"/>
+    <w:lsdException w:name="Medium List 1 Accent 2" w:semiHidden="0" w:uiPriority="65" w:unhideWhenUsed="0"/>
+    <w:lsdException w:name="Medium List 2 Accent 2" w:semiHidden="0" w:uiPriority="66" w:unhideWhenUsed="0"/>
+    <w:lsdException w:name="Medium Grid 1 Accent 2" w:semiHidden="0" w:uiPriority="67" w:unhideWhenUsed="0"/>
+    <w:lsdException w:name="Medium Grid 2 Accent 2" w:semiHidden="0" w:uiPriority="68" w:unhideWhenUsed="0"/>
+    <w:lsdException w:name="Medium Grid 3 Accent 2" w:semiHidden="0" w:uiPriority="69" w:unhideWhenUsed="0"/>
+    <w:lsdException w:name="Dark List Accent 2" w:semiHidden="0" w:uiPriority="70" w:unhideWhenUsed="0"/>
+    <w:lsdException w:name="Colorful Shading Accent 2" w:semiHidden="0" w:uiPriority="71" w:unhideWhenUsed="0"/>
+    <w:lsdException w:name="Colorful List Accent 2" w:semiHidden="0" w:uiPriority="72" w:unhideWhenUsed="0"/>
+    <w:lsdException w:name="Colorful Grid Accent 2" w:semiHidden="0" w:uiPriority="73" w:unhideWhenUsed="0"/>
+    <w:lsdException w:name="Light Shading Accent 3" w:semiHidden="0" w:uiPriority="60" w:unhideWhenUsed="0"/>
+    <w:lsdException w:name="Light List Accent 3" w:semiHidden="0" w:uiPriority="61" w:unhideWhenUsed="0"/>
+    <w:lsdException w:name="Light Grid Accent 3" w:semiHidden="0" w:uiPriority="62" w:unhideWhenUsed="0"/>
+    <w:lsdException w:name="Medium Shading 1 Accent 3" w:semiHidden="0" w:uiPriority="63" w:unhideWhenUsed="0"/>
+    <w:lsdException w:name="Medium Shading 2 Accent 3" w:semiHidden="0" w:uiPriority="64" w:unhideWhenUsed="0"/>
+    <w:lsdException w:name="Medium List 1 Accent 3" w:semiHidden="0" w:uiPriority="65" w:unhideWhenUsed="0"/>
+    <w:lsdException w:name="Medium List 2 Accent 3" w:semiHidden="0" w:uiPriority="66" w:unhideWhenUsed="0"/>
+    <w:lsdException w:name="Medium Grid 1 Accent 3" w:semiHidden="0" w:uiPriority="67" w:unhideWhenUsed="0"/>
+    <w:lsdException w:name="Medium Grid 2 Accent 3" w:semiHidden="0" w:uiPriority="68" w:unhideWhenUsed="0"/>
+    <w:lsdException w:name="Medium Grid 3 Accent 3" w:semiHidden="0" w:uiPriority="69" w:unhideWhenUsed="0"/>
+    <w:lsdException w:name="Dark List Accent 3" w:semiHidden="0" w:uiPriority="70" w:unhideWhenUsed="0"/>
+    <w:lsdException w:name="Colorful Shading Accent 3" w:semiHidden="0" w:uiPriority="71" w:unhideWhenUsed="0"/>
+    <w:lsdException w:name="Colorful List Accent 3" w:semiHidden="0" w:uiPriority="72" w:unhideWhenUsed="0"/>
+    <w:lsdException w:name="Colorful Grid Accent 3" w:semiHidden="0" w:uiPriority="73" w:unhideWhenUsed="0"/>
+    <w:lsdException w:name="Light Shading Accent 4" w:semiHidden="0" w:uiPriority="60" w:unhideWhenUsed="0"/>
+    <w:lsdException w:name="Light List Accent 4" w:semiHidden="0" w:uiPriority="61" w:unhideWhenUsed="0"/>
+    <w:lsdException w:name="Light Grid Accent 4" w:semiHidden="0" w:uiPriority="62" w:unhideWhenUsed="0"/>
+    <w:lsdException w:name="Medium Shading 1 Accent 4" w:semiHidden="0" w:uiPriority="63" w:unhideWhenUsed="0"/>
+    <w:lsdException w:name="Medium Shading 2 Accent 4" w:semiHidden="0" w:uiPriority="64" w:unhideWhenUsed="0"/>
+    <w:lsdException w:name="Medium List 1 Accent 4" w:semiHidden="0" w:uiPriority="65" w:unhideWhenUsed="0"/>
+    <w:lsdException w:name="Medium List 2 Accent 4" w:semiHidden="0" w:uiPriority="66" w:unhideWhenUsed="0"/>
+    <w:lsdException w:name="Medium Grid 1 Accent 4" w:semiHidden="0" w:uiPriority="67" w:unhideWhenUsed="0"/>
+    <w:lsdException w:name="Medium Grid 2 Accent 4" w:semiHidden="0" w:uiPriority="68" w:unhideWhenUsed="0"/>
+    <w:lsdException w:name="Medium Grid 3 Accent 4" w:semiHidden="0" w:uiPriority="69" w:unhideWhenUsed="0"/>
+    <w:lsdException w:name="Dark List Accent 4" w:semiHidden="0" w:uiPriority="70" w:unhideWhenUsed="0"/>
+    <w:lsdException w:name="Colorful Shading Accent 4" w:semiHidden="0" w:uiPriority="71" w:unhideWhenUsed="0"/>
+    <w:lsdException w:name="Colorful List Accent 4" w:semiHidden="0" w:uiPriority="72" w:unhideWhenUsed="0"/>
+    <w:lsdException w:name="Colorful Grid Accent 4" w:semiHidden="0" w:uiPriority="73" w:unhideWhenUsed="0"/>
+    <w:lsdException w:name="Light Shading Accent 5" w:semiHidden="0" w:uiPriority="60" w:unhideWhenUsed="0"/>
+    <w:lsdException w:name="Light List Accent 5" w:semiHidden="0" w:uiPriority="61" w:unhideWhenUsed="0"/>
+    <w:lsdException w:name="Light Grid Accent 5" w:semiHidden="0" w:uiPriority="62" w:unhideWhenUsed="0"/>
+    <w:lsdException w:name="Medium Shading 1 Accent 5" w:semiHidden="0" w:uiPriority="63" w:unhideWhenUsed="0"/>
+    <w:lsdException w:name="Medium Shading 2 Accent 5" w:semiHidden="0" w:uiPriority="64" w:unhideWhenUsed="0"/>
+    <w:lsdException w:name="Medium List 1 Accent 5" w:semiHidden="0" w:uiPriority="65" w:unhideWhenUsed="0"/>
+    <w:lsdException w:name="Medium List 2 Accent 5" w:semiHidden="0" w:uiPriority="66" w:unhideWhenUsed="0"/>
+    <w:lsdException w:name="Medium Grid 1 Accent 5" w:semiHidden="0" w:uiPriority="67" w:unhideWhenUsed="0"/>
+    <w:lsdException w:name="Medium Grid 2 Accent 5" w:semiHidden="0" w:uiPriority="68" w:unhideWhenUsed="0"/>
+    <w:lsdException w:name="Medium Grid 3 Accent 5" w:semiHidden="0" w:uiPriority="69" w:unhideWhenUsed="0"/>
+    <w:lsdException w:name="Dark List Accent 5" w:semiHidden="0" w:uiPriority="70" w:unhideWhenUsed="0"/>
+    <w:lsdException w:name="Colorful Shading Accent 5" w:semiHidden="0" w:uiPriority="71" w:unhideWhenUsed="0"/>
+    <w:lsdException w:name="Colorful List Accent 5" w:semiHidden="0" w:uiPriority="72" w:unhideWhenUsed="0"/>
+    <w:lsdException w:name="Colorful Grid Accent 5" w:semiHidden="0" w:uiPriority="73" w:unhideWhenUsed="0"/>
+    <w:lsdException w:name="Light Shading Accent 6" w:semiHidden="0" w:uiPriority="60" w:unhideWhenUsed="0"/>
+    <w:lsdException w:name="Light List Accent 6" w:semiHidden="0" w:uiPriority="61" w:unhideWhenUsed="0"/>
+    <w:lsdException w:name="Light Grid Accent 6" w:semiHidden="0" w:uiPriority="62" w:unhideWhenUsed="0"/>
+    <w:lsdException w:name="Medium Shading 1 Accent 6" w:semiHidden="0" w:uiPriority="63" w:unhideWhenUsed="0"/>
+    <w:lsdException w:name="Medium Shading 2 Accent 6" w:semiHidden="0" w:uiPriority="64" w:unhideWhenUsed="0"/>
+    <w:lsdException w:name="Medium List 1 Accent 6" w:semiHidden="0" w:uiPriority="65" w:unhideWhenUsed="0"/>
+    <w:lsdException w:name="Medium List 2 Accent 6" w:semiHidden="0" w:uiPriority="66" w:unhideWhenUsed="0"/>
+    <w:lsdException w:name="Medium Grid 1 Accent 6" w:semiHidden="0" w:uiPriority="67" w:unhideWhenUsed="0"/>
+    <w:lsdException w:name="Medium Grid 2 Accent 6" w:semiHidden="0" w:uiPriority="68" w:unhideWhenUsed="0"/>
+    <w:lsdException w:name="Medium Grid 3 Accent 6" w:semiHidden="0" w:uiPriority="69" w:unhideWhenUsed="0"/>
+    <w:lsdException w:name="Dark List Accent 6" w:semiHidden="0" w:uiPriority="70" w:unhideWhenUsed="0"/>
+    <w:lsdException w:name="Colorful Shading Accent 6" w:semiHidden="0" w:uiPriority="71" w:unhideWhenUsed="0"/>
+    <w:lsdException w:name="Colorful List Accent 6" w:semiHidden="0" w:uiPriority="72" w:unhideWhenUsed="0"/>
+    <w:lsdException w:name="Colorful Grid Accent 6" w:semiHidden="0" w:uiPriority="73" w:unhideWhenUsed="0"/>
+    <w:lsdException w:name="Subtle Emphasis" w:semiHidden="0" w:uiPriority="19" w:unhideWhenUsed="0" w:qFormat="1"/>
+    <w:lsdException w:name="Intense Emphasis" w:semiHidden="0" w:uiPriority="21" w:unhideWhenUsed="0" w:qFormat="1"/>
+    <w:lsdException w:name="Subtle Reference" w:semiHidden="0" w:uiPriority="31" w:unhideWhenUsed="0" w:qFormat="1"/>
+    <w:lsdException w:name="Intense Reference" w:semiHidden="0" w:uiPriority="32" w:unhideWhenUsed="0" w:qFormat="1"/>
+    <w:lsdException w:name="Book Title" w:semiHidden="0" w:uiPriority="33" w:unhideWhenUsed="0" w:qFormat="1"/>
+    <w:lsdException w:name="Bibliography" w:uiPriority="37"/>
+    <w:lsdException w:name="TOC Heading" w:uiPriority="39" w:qFormat="1"/>
+  </w:latentStyles>
+  <w:style w:type="paragraph" w:default="1" w:styleId="Standard">
+    <w:name w:val="Normal"/>
+    <w:qFormat/>
+    <w:rsid w:val="00A06B31"/>
+    <w:rPr>
+      <w:rFonts w:ascii="Arial" w:hAnsi="Arial"/>
+      <w:sz w:val="22"/>
+      <w:szCs w:val="24"/>
+    </w:rPr>
+  </w:style>
+  <w:style w:type="paragraph" w:styleId="berschrift1">
+    <w:name w:val="heading 1"/>
+    <w:basedOn w:val="Standard"/>
+    <w:next w:val="Standard"/>
+    <w:link w:val="berschrift1Zchn"/>
+    <w:uiPriority w:val="9"/>
+    <w:qFormat/>
+    <w:rsid w:val="00337F36"/>
+    <w:pPr>
+      <w:keepNext/>
+      <w:outlineLvl w:val="0"/>
+    </w:pPr>
+    <w:rPr>
+      <w:b/>
+      <w:sz w:val="32"/>
+      <w:szCs w:val="20"/>
+      <w:lang w:eastAsia="en-US"/>
+    </w:rPr>
+  </w:style>
+  <w:style w:type="paragraph" w:styleId="berschrift2">
+    <w:name w:val="heading 2"/>
+    <w:basedOn w:val="Standard"/>
+    <w:next w:val="Standard"/>
+    <w:link w:val="berschrift2Zchn"/>
+    <w:uiPriority w:val="9"/>
+    <w:qFormat/>
+    <w:rsid w:val="00337F36"/>
+    <w:pPr>
+      <w:keepNext/>
+      <w:spacing w:before="240" w:after="60"/>
+      <w:outlineLvl w:val="1"/>
+    </w:pPr>
+    <w:rPr>
+      <w:rFonts w:cs="Arial"/>
+      <w:b/>
+      <w:bCs/>
+      <w:i/>
+      <w:iCs/>
+      <w:sz w:val="28"/>
+      <w:szCs w:val="28"/>
+    </w:rPr>
+  </w:style>
+  <w:style w:type="paragraph" w:styleId="berschrift3">
+    <w:name w:val="heading 3"/>
+    <w:basedOn w:val="Standard"/>
+    <w:next w:val="Standard"/>
+    <w:link w:val="berschrift3Zchn"/>
+    <w:uiPriority w:val="9"/>
+    <w:qFormat/>
+    <w:rsid w:val="00337F36"/>
+    <w:pPr>
+      <w:keepNext/>
+      <w:spacing w:before="240" w:after="60"/>
+      <w:outlineLvl w:val="2"/>
+    </w:pPr>
+    <w:rPr>
+      <w:rFonts w:cs="Arial"/>
+      <w:b/>
+      <w:bCs/>
+      <w:sz w:val="26"/>
+      <w:szCs w:val="26"/>
+    </w:rPr>
+  </w:style>
+  <w:style w:type="paragraph" w:styleId="berschrift4">
+    <w:name w:val="heading 4"/>
+    <w:basedOn w:val="Standard"/>
+    <w:next w:val="Standard"/>
+    <w:link w:val="berschrift4Zchn"/>
+    <w:uiPriority w:val="9"/>
+    <w:unhideWhenUsed/>
+    <w:qFormat/>
+    <w:rsid w:val="00610E82"/>
+    <w:pPr>
+      <w:keepNext/>
+      <w:keepLines/>
+      <w:spacing w:before="40"/>
+      <w:outlineLvl w:val="3"/>
+    </w:pPr>
+    <w:rPr>
+      <w:rFonts w:asciiTheme="majorHAnsi" w:eastAsiaTheme="majorEastAsia" w:hAnsiTheme="majorHAnsi" w:cstheme="majorBidi"/>
+      <w:i/>
+      <w:iCs/>
+      <w:color w:val="365F91" w:themeColor="accent1" w:themeShade="BF"/>
+    </w:rPr>
+  </w:style>
+  <w:style w:type="paragraph" w:styleId="berschrift7">
+    <w:name w:val="heading 7"/>
+    <w:basedOn w:val="Standard"/>
+    <w:next w:val="Standard"/>
+    <w:qFormat/>
+    <w:rsid w:val="00337F36"/>
+    <w:pPr>
+      <w:keepNext/>
+      <w:outlineLvl w:val="6"/>
+    </w:pPr>
+    <w:rPr>
+      <w:rFonts w:cs="Arial"/>
+      <w:sz w:val="28"/>
+      <w:szCs w:val="20"/>
+      <w:lang w:eastAsia="en-US"/>
+    </w:rPr>
+  </w:style>
+  <w:style w:type="paragraph" w:styleId="berschrift9">
+    <w:name w:val="heading 9"/>
+    <w:basedOn w:val="Standard"/>
+    <w:next w:val="Standard"/>
+    <w:qFormat/>
+    <w:rsid w:val="00337F36"/>
+    <w:pPr>
+      <w:keepNext/>
+      <w:outlineLvl w:val="8"/>
+    </w:pPr>
+    <w:rPr>
+      <w:rFonts w:cs="Arial"/>
+      <w:b/>
+      <w:bCs/>
+      <w:sz w:val="48"/>
+      <w:szCs w:val="20"/>
+      <w:lang w:eastAsia="en-US"/>
+    </w:rPr>
+  </w:style>
+  <w:style w:type="character" w:default="1" w:styleId="Absatz-Standardschriftart">
+    <w:name w:val="Default Paragraph Font"/>
+    <w:uiPriority w:val="1"/>
+    <w:semiHidden/>
+    <w:unhideWhenUsed/>
+  </w:style>
+  <w:style w:type="table" w:default="1" w:styleId="NormaleTabelle">
+    <w:name w:val="Normal Table"/>
+    <w:uiPriority w:val="99"/>
+    <w:semiHidden/>
+    <w:unhideWhenUsed/>
+    <w:tblPr>
+      <w:tblInd w:w="0" w:type="dxa"/>
+      <w:tblCellMar>
+        <w:top w:w="0" w:type="dxa"/>
+        <w:left w:w="108" w:type="dxa"/>
+        <w:bottom w:w="0" w:type="dxa"/>
+        <w:right w:w="108" w:type="dxa"/>
+      </w:tblCellMar>
+    </w:tblPr>
+  </w:style>
+  <w:style w:type="numbering" w:default="1" w:styleId="KeineListe">
+    <w:name w:val="No List"/>
+    <w:uiPriority w:val="99"/>
+    <w:semiHidden/>
+    <w:unhideWhenUsed/>
+  </w:style>
+  <w:style w:type="paragraph" w:styleId="Dokumentstruktur">
+    <w:name w:val="Document Map"/>
+    <w:basedOn w:val="Standard"/>
+    <w:semiHidden/>
+    <w:rsid w:val="008016C3"/>
+    <w:pPr>
+      <w:shd w:val="clear" w:color="auto" w:fill="000080"/>
+    </w:pPr>
+    <w:rPr>
+      <w:rFonts w:ascii="Tahoma" w:hAnsi="Tahoma" w:cs="Tahoma"/>
+      <w:sz w:val="20"/>
+      <w:szCs w:val="20"/>
+    </w:rPr>
+  </w:style>
+  <w:style w:type="paragraph" w:styleId="Kopfzeile">
+    <w:name w:val="header"/>
+    <w:basedOn w:val="Standard"/>
+    <w:rsid w:val="00A06B31"/>
+    <w:pPr>
+      <w:tabs>
+        <w:tab w:val="center" w:pos="4536"/>
+        <w:tab w:val="right" w:pos="9072"/>
+      </w:tabs>
+    </w:pPr>
+  </w:style>
+  <w:style w:type="paragraph" w:styleId="Fuzeile">
+    <w:name w:val="footer"/>
+    <w:basedOn w:val="Standard"/>
+    <w:rsid w:val="00A06B31"/>
+    <w:pPr>
+      <w:tabs>
+        <w:tab w:val="center" w:pos="4536"/>
+        <w:tab w:val="right" w:pos="9072"/>
+      </w:tabs>
+    </w:pPr>
+  </w:style>
+  <w:style w:type="paragraph" w:styleId="Titel">
+    <w:name w:val="Title"/>
+    <w:basedOn w:val="Standard"/>
+    <w:qFormat/>
+    <w:rsid w:val="00337F36"/>
+    <w:pPr>
+      <w:keepNext/>
+      <w:tabs>
+        <w:tab w:val="left" w:pos="709"/>
+        <w:tab w:val="right" w:pos="5840"/>
+      </w:tabs>
+      <w:spacing w:before="240" w:after="240" w:line="180" w:lineRule="auto"/>
+    </w:pPr>
+    <w:rPr>
+      <w:rFonts w:ascii="Tele-Antiqua" w:hAnsi="Tele-Antiqua"/>
+      <w:kern w:val="28"/>
+      <w:sz w:val="52"/>
+      <w:szCs w:val="20"/>
+      <w:lang w:eastAsia="en-US"/>
+    </w:rPr>
+  </w:style>
+  <w:style w:type="paragraph" w:styleId="Verzeichnis2">
+    <w:name w:val="toc 2"/>
+    <w:basedOn w:val="Standard"/>
+    <w:next w:val="Standard"/>
+    <w:autoRedefine/>
+    <w:uiPriority w:val="39"/>
+    <w:rsid w:val="00337F36"/>
+    <w:rPr>
+      <w:rFonts w:cs="Arial"/>
+      <w:b/>
+      <w:noProof/>
+      <w:sz w:val="16"/>
+      <w:szCs w:val="20"/>
+      <w:lang w:val="en-US" w:eastAsia="en-US"/>
+    </w:rPr>
+  </w:style>
+  <w:style w:type="paragraph" w:styleId="Verzeichnis3">
+    <w:name w:val="toc 3"/>
+    <w:basedOn w:val="Standard"/>
+    <w:next w:val="Standard"/>
+    <w:autoRedefine/>
+    <w:uiPriority w:val="39"/>
+    <w:rsid w:val="00337F36"/>
+    <w:pPr>
+      <w:tabs>
+        <w:tab w:val="right" w:leader="dot" w:pos="9062"/>
+      </w:tabs>
+      <w:ind w:left="200"/>
+    </w:pPr>
+    <w:rPr>
+      <w:rFonts w:cs="Arial"/>
+      <w:i/>
+      <w:iCs/>
+      <w:noProof/>
+      <w:sz w:val="20"/>
+      <w:lang w:eastAsia="en-US"/>
+    </w:rPr>
+  </w:style>
+  <w:style w:type="character" w:customStyle="1" w:styleId="berschrift1Zchn">
+    <w:name w:val="Überschrift 1 Zchn"/>
+    <w:basedOn w:val="Absatz-Standardschriftart"/>
+    <w:link w:val="berschrift1"/>
+    <w:uiPriority w:val="9"/>
+    <w:rsid w:val="00610E82"/>
+    <w:rPr>
+      <w:rFonts w:ascii="Arial" w:hAnsi="Arial"/>
+      <w:b/>
+      <w:sz w:val="32"/>
+      <w:lang w:eastAsia="en-US"/>
+    </w:rPr>
+  </w:style>
+  <w:style w:type="character" w:customStyle="1" w:styleId="berschrift2Zchn">
+    <w:name w:val="Überschrift 2 Zchn"/>
+    <w:basedOn w:val="Absatz-Standardschriftart"/>
+    <w:link w:val="berschrift2"/>
+    <w:uiPriority w:val="9"/>
+    <w:rsid w:val="00610E82"/>
+    <w:rPr>
+      <w:rFonts w:ascii="Arial" w:hAnsi="Arial" w:cs="Arial"/>
+      <w:b/>
+      <w:bCs/>
+      <w:i/>
+      <w:iCs/>
+      <w:sz w:val="28"/>
+      <w:szCs w:val="28"/>
+    </w:rPr>
+  </w:style>
+  <w:style w:type="character" w:customStyle="1" w:styleId="berschrift3Zchn">
+    <w:name w:val="Überschrift 3 Zchn"/>
+    <w:basedOn w:val="Absatz-Standardschriftart"/>
+    <w:link w:val="berschrift3"/>
+    <w:uiPriority w:val="9"/>
+    <w:rsid w:val="00610E82"/>
+    <w:rPr>
+      <w:rFonts w:ascii="Arial" w:hAnsi="Arial" w:cs="Arial"/>
+      <w:b/>
+      <w:bCs/>
+      <w:sz w:val="26"/>
+      <w:szCs w:val="26"/>
+    </w:rPr>
+  </w:style>
+  <w:style w:type="character" w:customStyle="1" w:styleId="berschrift4Zchn">
+    <w:name w:val="Überschrift 4 Zchn"/>
+    <w:basedOn w:val="Absatz-Standardschriftart"/>
+    <w:link w:val="berschrift4"/>
+    <w:uiPriority w:val="9"/>
+    <w:rsid w:val="00610E82"/>
+    <w:rPr>
+      <w:rFonts w:asciiTheme="majorHAnsi" w:eastAsiaTheme="majorEastAsia" w:hAnsiTheme="majorHAnsi" w:cstheme="majorBidi"/>
+      <w:i/>
+      <w:iCs/>
+      <w:color w:val="365F91" w:themeColor="accent1" w:themeShade="BF"/>
+      <w:sz w:val="22"/>
+      <w:szCs w:val="24"/>
+    </w:rPr>
+  </w:style>
+  <w:style w:type="paragraph" w:styleId="Verzeichnis1">
+    <w:name w:val="toc 1"/>
+    <w:basedOn w:val="Standard"/>
+    <w:next w:val="Standard"/>
+    <w:autoRedefine/>
+    <w:uiPriority w:val="39"/>
+    <w:unhideWhenUsed/>
+    <w:rsid w:val="00610E82"/>
+    <w:pPr>
+      <w:spacing w:after="100"/>
+    </w:pPr>
+  </w:style>
+</w:styles>
+</file>
+
+<file path=word/stylesWithEffects.xml><?xml version="1.0" encoding="utf-8"?>
+<w:styles xmlns:wpc="http://schemas.microsoft.com/office/word/2010/wordprocessingCanvas" xmlns:mc="http://schemas.openxmlformats.org/markup-compatibility/2006" xmlns:o="urn:schemas-microsoft-com:office:office" xmlns:r="http://schemas.openxmlformats.org/officeDocument/2006/relationships" xmlns:m="http://schemas.openxmlformats.org/officeDocument/2006/math" xmlns:v="urn:schemas-microsoft-com:vml" xmlns:wp14="http://schemas.microsoft.com/office/word/2010/wordprocessingDrawing" xmlns:wp="http://schemas.openxmlformats.org/drawingml/2006/wordprocessingDrawing" xmlns:w10="urn:schemas-microsoft-com:office:word" xmlns:w="http://schemas.openxmlformats.org/wordprocessingml/2006/main" xmlns:w14="http://schemas.microsoft.com/office/word/2010/wordml" xmlns:wpg="http://schemas.microsoft.com/office/word/2010/wordprocessingGroup" xmlns:wpi="http://schemas.microsoft.com/office/word/2010/wordprocessingInk" xmlns:wne="http://schemas.microsoft.com/office/word/2006/wordml" xmlns:wps="http://schemas.microsoft.com/office/word/2010/wordprocessingShape" mc:Ignorable="w14 wp14">
+  <w:docDefaults>
+    <w:rPrDefault>
+      <w:rPr>
+        <w:rFonts w:ascii="Times New Roman" w:eastAsia="Times New Roman" w:hAnsi="Times New Roman" w:cs="Times New Roman"/>
+        <w:lang w:val="de-DE" w:eastAsia="de-DE" w:bidi="ar-SA"/>
+      </w:rPr>
+    </w:rPrDefault>
+    <w:pPrDefault/>
+  </w:docDefaults>
+  <w:latentStyles w:defLockedState="0" w:defUIPriority="0" w:defSemiHidden="1" w:defUnhideWhenUsed="1" w:defQFormat="0" w:count="267">
+    <w:lsdException w:name="Normal" w:semiHidden="0" w:unhideWhenUsed="0" w:qFormat="1"/>
+    <w:lsdException w:name="heading 1" w:semiHidden="0" w:uiPriority="9" w:unhideWhenUsed="0" w:qFormat="1"/>
+    <w:lsdException w:name="heading 2" w:semiHidden="0" w:uiPriority="9" w:unhideWhenUsed="0" w:qFormat="1"/>
+    <w:lsdException w:name="heading 3" w:semiHidden="0" w:uiPriority="9" w:unhideWhenUsed="0" w:qFormat="1"/>
+    <w:lsdException w:name="heading 4" w:uiPriority="9" w:qFormat="1"/>
+    <w:lsdException w:name="heading 5" w:qFormat="1"/>
+    <w:lsdException w:name="heading 6" w:qFormat="1"/>
+    <w:lsdException w:name="heading 7" w:qFormat="1"/>
+    <w:lsdException w:name="heading 8" w:qFormat="1"/>
+    <w:lsdException w:name="heading 9" w:qFormat="1"/>
+    <w:lsdException w:name="toc 1" w:uiPriority="39"/>
+    <w:lsdException w:name="toc 2" w:uiPriority="39"/>
+    <w:lsdException w:name="toc 3" w:uiPriority="39"/>
+    <w:lsdException w:name="caption" w:qFormat="1"/>
+    <w:lsdException w:name="List Number" w:semiHidden="0" w:unhideWhenUsed="0"/>
+    <w:lsdException w:name="List 4" w:semiHidden="0" w:unhideWhenUsed="0"/>
+    <w:lsdException w:name="List 5" w:semiHidden="0" w:unhideWhenUsed="0"/>
+    <w:lsdException w:name="Title" w:semiHidden="0" w:unhideWhenUsed="0" w:qFormat="1"/>
+    <w:lsdException w:name="Subtitle" w:semiHidden="0" w:unhideWhenUsed="0" w:qFormat="1"/>
+    <w:lsdException w:name="Salutation" w:semiHidden="0" w:unhideWhenUsed="0"/>
+    <w:lsdException w:name="Date" w:semiHidden="0" w:unhideWhenUsed="0"/>
+    <w:lsdException w:name="Body Text First Indent" w:semiHidden="0" w:unhideWhenUsed="0"/>
+    <w:lsdException w:name="Strong" w:semiHidden="0" w:unhideWhenUsed="0" w:qFormat="1"/>
+    <w:lsdException w:name="Emphasis" w:semiHidden="0" w:unhideWhenUsed="0" w:qFormat="1"/>
+    <w:lsdException w:name="Table Grid" w:semiHidden="0" w:unhideWhenUsed="0"/>
+    <w:lsdException w:name="Placeholder Text" w:uiPriority="99" w:unhideWhenUsed="0"/>
+    <w:lsdException w:name="No Spacing" w:semiHidden="0" w:uiPriority="1" w:unhideWhenUsed="0" w:qFormat="1"/>
+    <w:lsdException w:name="Light Shading" w:semiHidden="0" w:uiPriority="60" w:unhideWhenUsed="0"/>
+    <w:lsdException w:name="Light List" w:semiHidden="0" w:uiPriority="61" w:unhideWhenUsed="0"/>
+    <w:lsdException w:name="Light Grid" w:semiHidden="0" w:uiPriority="62" w:unhideWhenUsed="0"/>
+    <w:lsdException w:name="Medium Shading 1" w:semiHidden="0" w:uiPriority="63" w:unhideWhenUsed="0"/>
+    <w:lsdException w:name="Medium Shading 2" w:semiHidden="0" w:uiPriority="64" w:unhideWhenUsed="0"/>
+    <w:lsdException w:name="Medium List 1" w:semiHidden="0" w:uiPriority="65" w:unhideWhenUsed="0"/>
+    <w:lsdException w:name="Medium List 2" w:semiHidden="0" w:uiPriority="66" w:unhideWhenUsed="0"/>
+    <w:lsdException w:name="Medium Grid 1" w:semiHidden="0" w:uiPriority="67" w:unhideWhenUsed="0"/>
+    <w:lsdException w:name="Medium Grid 2" w:semiHidden="0" w:uiPriority="68" w:unhideWhenUsed="0"/>
+    <w:lsdException w:name="Medium Grid 3" w:semiHidden="0" w:uiPriority="69" w:unhideWhenUsed="0"/>
+    <w:lsdException w:name="Dark List" w:semiHidden="0" w:uiPriority="70" w:unhideWhenUsed="0"/>
+    <w:lsdException w:name="Colorful Shading" w:semiHidden="0" w:uiPriority="71" w:unhideWhenUsed="0"/>
+    <w:lsdException w:name="Colorful List" w:semiHidden="0" w:uiPriority="72" w:unhideWhenUsed="0"/>
+    <w:lsdException w:name="Colorful Grid" w:semiHidden="0" w:uiPriority="73" w:unhideWhenUsed="0"/>
+    <w:lsdException w:name="Light Shading Accent 1" w:semiHidden="0" w:uiPriority="60" w:unhideWhenUsed="0"/>
+    <w:lsdException w:name="Light List Accent 1" w:semiHidden="0" w:uiPriority="61" w:unhideWhenUsed="0"/>
+    <w:lsdException w:name="Light Grid Accent 1" w:semiHidden="0" w:uiPriority="62" w:unhideWhenUsed="0"/>
+    <w:lsdException w:name="Medium Shading 1 Accent 1" w:semiHidden="0" w:uiPriority="63" w:unhideWhenUsed="0"/>
+    <w:lsdException w:name="Medium Shading 2 Accent 1" w:semiHidden="0" w:uiPriority="64" w:unhideWhenUsed="0"/>
+    <w:lsdException w:name="Medium List 1 Accent 1" w:semiHidden="0" w:uiPriority="65" w:unhideWhenUsed="0"/>
+    <w:lsdException w:name="Revision" w:uiPriority="99" w:unhideWhenUsed="0"/>
+    <w:lsdException w:name="List Paragraph" w:semiHidden="0" w:uiPriority="34" w:unhideWhenUsed="0" w:qFormat="1"/>
+    <w:lsdException w:name="Quote" w:semiHidden="0" w:uiPriority="29" w:unhideWhenUsed="0" w:qFormat="1"/>
+    <w:lsdException w:name="Intense Quote" w:semiHidden="0" w:uiPriority="30" w:unhideWhenUsed="0" w:qFormat="1"/>
+    <w:lsdException w:name="Medium List 2 Accent 1" w:semiHidden="0" w:uiPriority="66" w:unhideWhenUsed="0"/>
+    <w:lsdException w:name="Medium Grid 1 Accent 1" w:semiHidden="0" w:uiPriority="67" w:unhideWhenUsed="0"/>
+    <w:lsdException w:name="Medium Grid 2 Accent 1" w:semiHidden="0" w:uiPriority="68" w:unhideWhenUsed="0"/>
+    <w:lsdException w:name="Medium Grid 3 Accent 1" w:semiHidden="0" w:uiPriority="69" w:unhideWhenUsed="0"/>
+    <w:lsdException w:name="Dark List Accent 1" w:semiHidden="0" w:uiPriority="70" w:unhideWhenUsed="0"/>
+    <w:lsdException w:name="Colorful Shading Accent 1" w:semiHidden="0" w:uiPriority="71" w:unhideWhenUsed="0"/>
+    <w:lsdException w:name="Colorful List Accent 1" w:semiHidden="0" w:uiPriority="72" w:unhideWhenUsed="0"/>
+    <w:lsdException w:name="Colorful Grid Accent 1" w:semiHidden="0" w:uiPriority="73" w:unhideWhenUsed="0"/>
+    <w:lsdException w:name="Light Shading Accent 2" w:semiHidden="0" w:uiPriority="60" w:unhideWhenUsed="0"/>
+    <w:lsdException w:name="Light List Accent 2" w:semiHidden="0" w:uiPriority="61" w:unhideWhenUsed="0"/>
+    <w:lsdException w:name="Light Grid Accent 2" w:semiHidden="0" w:uiPriority="62" w:unhideWhenUsed="0"/>
+    <w:lsdException w:name="Medium Shading 1 Accent 2" w:semiHidden="0" w:uiPriority="63" w:unhideWhenUsed="0"/>
+    <w:lsdException w:name="Medium Shading 2 Accent 2" w:semiHidden="0" w:uiPriority="64" w:unhideWhenUsed="0"/>
+    <w:lsdException w:name="Medium List 1 Accent 2" w:semiHidden="0" w:uiPriority="65" w:unhideWhenUsed="0"/>
+    <w:lsdException w:name="Medium List 2 Accent 2" w:semiHidden="0" w:uiPriority="66" w:unhideWhenUsed="0"/>
+    <w:lsdException w:name="Medium Grid 1 Accent 2" w:semiHidden="0" w:uiPriority="67" w:unhideWhenUsed="0"/>
+    <w:lsdException w:name="Medium Grid 2 Accent 2" w:semiHidden="0" w:uiPriority="68" w:unhideWhenUsed="0"/>
+    <w:lsdException w:name="Medium Grid 3 Accent 2" w:semiHidden="0" w:uiPriority="69" w:unhideWhenUsed="0"/>
+    <w:lsdException w:name="Dark List Accent 2" w:semiHidden="0" w:uiPriority="70" w:unhideWhenUsed="0"/>
+    <w:lsdException w:name="Colorful Shading Accent 2" w:semiHidden="0" w:uiPriority="71" w:unhideWhenUsed="0"/>
+    <w:lsdException w:name="Colorful List Accent 2" w:semiHidden="0" w:uiPriority="72" w:unhideWhenUsed="0"/>
+    <w:lsdException w:name="Colorful Grid Accent 2" w:semiHidden="0" w:uiPriority="73" w:unhideWhenUsed="0"/>
+    <w:lsdException w:name="Light Shading Accent 3" w:semiHidden="0" w:uiPriority="60" w:unhideWhenUsed="0"/>
+    <w:lsdException w:name="Light List Accent 3" w:semiHidden="0" w:uiPriority="61" w:unhideWhenUsed="0"/>
+    <w:lsdException w:name="Light Grid Accent 3" w:semiHidden="0" w:uiPriority="62" w:unhideWhenUsed="0"/>
+    <w:lsdException w:name="Medium Shading 1 Accent 3" w:semiHidden="0" w:uiPriority="63" w:unhideWhenUsed="0"/>
+    <w:lsdException w:name="Medium Shading 2 Accent 3" w:semiHidden="0" w:uiPriority="64" w:unhideWhenUsed="0"/>
+    <w:lsdException w:name="Medium List 1 Accent 3" w:semiHidden="0" w:uiPriority="65" w:unhideWhenUsed="0"/>
+    <w:lsdException w:name="Medium List 2 Accent 3" w:semiHidden="0" w:uiPriority="66" w:unhideWhenUsed="0"/>
+    <w:lsdException w:name="Medium Grid 1 Accent 3" w:semiHidden="0" w:uiPriority="67" w:unhideWhenUsed="0"/>
+    <w:lsdException w:name="Medium Grid 2 Accent 3" w:semiHidden="0" w:uiPriority="68" w:unhideWhenUsed="0"/>
+    <w:lsdException w:name="Medium Grid 3 Accent 3" w:semiHidden="0" w:uiPriority="69" w:unhideWhenUsed="0"/>
+    <w:lsdException w:name="Dark List Accent 3" w:semiHidden="0" w:uiPriority="70" w:unhideWhenUsed="0"/>
+    <w:lsdException w:name="Colorful Shading Accent 3" w:semiHidden="0" w:uiPriority="71" w:unhideWhenUsed="0"/>
+    <w:lsdException w:name="Colorful List Accent 3" w:semiHidden="0" w:uiPriority="72" w:unhideWhenUsed="0"/>
+    <w:lsdException w:name="Colorful Grid Accent 3" w:semiHidden="0" w:uiPriority="73" w:unhideWhenUsed="0"/>
+    <w:lsdException w:name="Light Shading Accent 4" w:semiHidden="0" w:uiPriority="60" w:unhideWhenUsed="0"/>
+    <w:lsdException w:name="Light List Accent 4" w:semiHidden="0" w:uiPriority="61" w:unhideWhenUsed="0"/>
+    <w:lsdException w:name="Light Grid Accent 4" w:semiHidden="0" w:uiPriority="62" w:unhideWhenUsed="0"/>
+    <w:lsdException w:name="Medium Shading 1 Accent 4" w:semiHidden="0" w:uiPriority="63" w:unhideWhenUsed="0"/>
+    <w:lsdException w:name="Medium Shading 2 Accent 4" w:semiHidden="0" w:uiPriority="64" w:unhideWhenUsed="0"/>
+    <w:lsdException w:name="Medium List 1 Accent 4" w:semiHidden="0" w:uiPriority="65" w:unhideWhenUsed="0"/>
+    <w:lsdException w:name="Medium List 2 Accent 4" w:semiHidden="0" w:uiPriority="66" w:unhideWhenUsed="0"/>
+    <w:lsdException w:name="Medium Grid 1 Accent 4" w:semiHidden="0" w:uiPriority="67" w:unhideWhenUsed="0"/>
+    <w:lsdException w:name="Medium Grid 2 Accent 4" w:semiHidden="0" w:uiPriority="68" w:unhideWhenUsed="0"/>
+    <w:lsdException w:name="Medium Grid 3 Accent 4" w:semiHidden="0" w:uiPriority="69" w:unhideWhenUsed="0"/>
+    <w:lsdException w:name="Dark List Accent 4" w:semiHidden="0" w:uiPriority="70" w:unhideWhenUsed="0"/>
+    <w:lsdException w:name="Colorful Shading Accent 4" w:semiHidden="0" w:uiPriority="71" w:unhideWhenUsed="0"/>
+    <w:lsdException w:name="Colorful List Accent 4" w:semiHidden="0" w:uiPriority="72" w:unhideWhenUsed="0"/>
+    <w:lsdException w:name="Colorful Grid Accent 4" w:semiHidden="0" w:uiPriority="73" w:unhideWhenUsed="0"/>
+    <w:lsdException w:name="Light Shading Accent 5" w:semiHidden="0" w:uiPriority="60" w:unhideWhenUsed="0"/>
+    <w:lsdException w:name="Light List Accent 5" w:semiHidden="0" w:uiPriority="61" w:unhideWhenUsed="0"/>
+    <w:lsdException w:name="Light Grid Accent 5" w:semiHidden="0" w:uiPriority="62" w:unhideWhenUsed="0"/>
+    <w:lsdException w:name="Medium Shading 1 Accent 5" w:semiHidden="0" w:uiPriority="63" w:unhideWhenUsed="0"/>
+    <w:lsdException w:name="Medium Shading 2 Accent 5" w:semiHidden="0" w:uiPriority="64" w:unhideWhenUsed="0"/>
+    <w:lsdException w:name="Medium List 1 Accent 5" w:semiHidden="0" w:uiPriority="65" w:unhideWhenUsed="0"/>
+    <w:lsdException w:name="Medium List 2 Accent 5" w:semiHidden="0" w:uiPriority="66" w:unhideWhenUsed="0"/>
+    <w:lsdException w:name="Medium Grid 1 Accent 5" w:semiHidden="0" w:uiPriority="67" w:unhideWhenUsed="0"/>
+    <w:lsdException w:name="Medium Grid 2 Accent 5" w:semiHidden="0" w:uiPriority="68" w:unhideWhenUsed="0"/>
+    <w:lsdException w:name="Medium Grid 3 Accent 5" w:semiHidden="0" w:uiPriority="69" w:unhideWhenUsed="0"/>
+    <w:lsdException w:name="Dark List Accent 5" w:semiHidden="0" w:uiPriority="70" w:unhideWhenUsed="0"/>
+    <w:lsdException w:name="Colorful Shading Accent 5" w:semiHidden="0" w:uiPriority="71" w:unhideWhenUsed="0"/>
+    <w:lsdException w:name="Colorful List Accent 5" w:semiHidden="0" w:uiPriority="72" w:unhideWhenUsed="0"/>
+    <w:lsdException w:name="Colorful Grid Accent 5" w:semiHidden="0" w:uiPriority="73" w:unhideWhenUsed="0"/>
+    <w:lsdException w:name="Light Shading Accent 6" w:semiHidden="0" w:uiPriority="60" w:unhideWhenUsed="0"/>
+    <w:lsdException w:name="Light List Accent 6" w:semiHidden="0" w:uiPriority="61" w:unhideWhenUsed="0"/>
+    <w:lsdException w:name="Light Grid Accent 6" w:semiHidden="0" w:uiPriority="62" w:unhideWhenUsed="0"/>
+    <w:lsdException w:name="Medium Shading 1 Accent 6" w:semiHidden="0" w:uiPriority="63" w:unhideWhenUsed="0"/>
+    <w:lsdException w:name="Medium Shading 2 Accent 6" w:semiHidden="0" w:uiPriority="64" w:unhideWhenUsed="0"/>
+    <w:lsdException w:name="Medium List 1 Accent 6" w:semiHidden="0" w:uiPriority="65" w:unhideWhenUsed="0"/>
+    <w:lsdException w:name="Medium List 2 Accent 6" w:semiHidden="0" w:uiPriority="66" w:unhideWhenUsed="0"/>
+    <w:lsdException w:name="Medium Grid 1 Accent 6" w:semiHidden="0" w:uiPriority="67" w:unhideWhenUsed="0"/>
+    <w:lsdException w:name="Medium Grid 2 Accent 6" w:semiHidden="0" w:uiPriority="68" w:unhideWhenUsed="0"/>
+    <w:lsdException w:name="Medium Grid 3 Accent 6" w:semiHidden="0" w:uiPriority="69" w:unhideWhenUsed="0"/>
+    <w:lsdException w:name="Dark List Accent 6" w:semiHidden="0" w:uiPriority="70" w:unhideWhenUsed="0"/>
+    <w:lsdException w:name="Colorful Shading Accent 6" w:semiHidden="0" w:uiPriority="71" w:unhideWhenUsed="0"/>
+    <w:lsdException w:name="Colorful List Accent 6" w:semiHidden="0" w:uiPriority="72" w:unhideWhenUsed="0"/>
+    <w:lsdException w:name="Colorful Grid Accent 6" w:semiHidden="0" w:uiPriority="73" w:unhideWhenUsed="0"/>
+    <w:lsdException w:name="Subtle Emphasis" w:semiHidden="0" w:uiPriority="19" w:unhideWhenUsed="0" w:qFormat="1"/>
+    <w:lsdException w:name="Intense Emphasis" w:semiHidden="0" w:uiPriority="21" w:unhideWhenUsed="0" w:qFormat="1"/>
+    <w:lsdException w:name="Subtle Reference" w:semiHidden="0" w:uiPriority="31" w:unhideWhenUsed="0" w:qFormat="1"/>
+    <w:lsdException w:name="Intense Reference" w:semiHidden="0" w:uiPriority="32" w:unhideWhenUsed="0" w:qFormat="1"/>
+    <w:lsdException w:name="Book Title" w:semiHidden="0" w:uiPriority="33" w:unhideWhenUsed="0" w:qFormat="1"/>
+    <w:lsdException w:name="Bibliography" w:uiPriority="37"/>
+    <w:lsdException w:name="TOC Heading" w:uiPriority="39" w:qFormat="1"/>
   </w:latentStyles>
   <w:style w:type="paragraph" w:default="1" w:styleId="Standard">
     <w:name w:val="Normal"/>

</xml_diff>